<commit_message>
No code changes made
</commit_message>
<xml_diff>
--- a/lab06_prabu.docx
+++ b/lab06_prabu.docx
@@ -23,7 +23,7 @@
         <w:pStyle w:val="Author"/>
       </w:pPr>
       <w:r>
-        <w:t xml:space="preserve">Your Name</w:t>
+        <w:t xml:space="preserve">Prabu Jeyabalan</w:t>
       </w:r>
     </w:p>
     <w:p>
@@ -731,7 +731,34 @@
         <w:rPr>
           <w:rStyle w:val="VerbatimChar"/>
         </w:rPr>
-        <w:t xml:space="preserve">                                                                                </w:t>
+        <w:t xml:space="preserve">Setting default log level to "WARN".</w:t>
+      </w:r>
+      <w:r>
+        <w:br/>
+      </w:r>
+      <w:r>
+        <w:rPr>
+          <w:rStyle w:val="VerbatimChar"/>
+        </w:rPr>
+        <w:t xml:space="preserve">To adjust logging level use sc.setLogLevel(newLevel). For SparkR, use setLogLevel(newLevel).</w:t>
+      </w:r>
+      <w:r>
+        <w:br/>
+      </w:r>
+      <w:r>
+        <w:rPr>
+          <w:rStyle w:val="VerbatimChar"/>
+        </w:rPr>
+        <w:t xml:space="preserve">25/03/24 08:25:00 WARN NativeCodeLoader: Unable to load native-hadoop library for your platform... using builtin-java classes where applicable</w:t>
+      </w:r>
+      <w:r>
+        <w:br/>
+      </w:r>
+      <w:r>
+        <w:rPr>
+          <w:rStyle w:val="VerbatimChar"/>
+        </w:rPr>
+        <w:t xml:space="preserve">25/03/24 08:25:17 WARN SparkStringUtils: Truncated the string representation of a plan since it was too large. This behavior can be adjusted by setting 'spark.sql.debug.maxToStringFields'.</w:t>
       </w:r>
     </w:p>
     <w:p>
@@ -1923,12 +1950,22 @@
         </w:rPr>
         <w:t xml:space="preserve"> |-- NAICS_2022_6_NAME: string (nullable = true)</w:t>
       </w:r>
-      <w:r>
-        <w:br/>
-      </w:r>
-      <w:r>
-        <w:br/>
-      </w:r>
+    </w:p>
+    <w:p>
+      <w:pPr>
+        <w:pStyle w:val="SourceCode"/>
+      </w:pPr>
+      <w:r>
+        <w:rPr>
+          <w:rStyle w:val="VerbatimChar"/>
+        </w:rPr>
+        <w:t xml:space="preserve">                                                                                </w:t>
+      </w:r>
+    </w:p>
+    <w:p>
+      <w:pPr>
+        <w:pStyle w:val="SourceCode"/>
+      </w:pPr>
       <w:r>
         <w:rPr>
           <w:rStyle w:val="VerbatimChar"/>
@@ -8561,7 +8598,7 @@
         <w:rPr>
           <w:rStyle w:val="CommentTok"/>
         </w:rPr>
-        <w:t xml:space="preserve"># Your code for 3rd question here</w:t>
+        <w:t xml:space="preserve"># Query to get posting counts by date</w:t>
       </w:r>
       <w:r>
         <w:br/>
@@ -8615,6 +8652,15 @@
         <w:rPr>
           <w:rStyle w:val="StringTok"/>
         </w:rPr>
+        <w:t xml:space="preserve">    WHERE POSTED IS NOT NULL</w:t>
+      </w:r>
+      <w:r>
+        <w:br/>
+      </w:r>
+      <w:r>
+        <w:rPr>
+          <w:rStyle w:val="StringTok"/>
+        </w:rPr>
         <w:t xml:space="preserve">    GROUP BY POSTED</w:t>
       </w:r>
       <w:r>
@@ -8645,10 +8691,13 @@
         <w:br/>
       </w:r>
       <w:r>
+        <w:br/>
+      </w:r>
+      <w:r>
         <w:rPr>
           <w:rStyle w:val="CommentTok"/>
         </w:rPr>
-        <w:t xml:space="preserve"># Convert to Pandas for Plotly</w:t>
+        <w:t xml:space="preserve"># Convert to Pandas DataFrame and prepare dates</w:t>
       </w:r>
       <w:r>
         <w:br/>
@@ -8675,22 +8724,250 @@
         <w:br/>
       </w:r>
       <w:r>
+        <w:rPr>
+          <w:rStyle w:val="NormalTok"/>
+        </w:rPr>
+        <w:t xml:space="preserve">pdf[</w:t>
+      </w:r>
+      <w:r>
+        <w:rPr>
+          <w:rStyle w:val="StringTok"/>
+        </w:rPr>
+        <w:t xml:space="preserve">"POSTED"</w:t>
+      </w:r>
+      <w:r>
+        <w:rPr>
+          <w:rStyle w:val="NormalTok"/>
+        </w:rPr>
+        <w:t xml:space="preserve">] </w:t>
+      </w:r>
+      <w:r>
+        <w:rPr>
+          <w:rStyle w:val="OperatorTok"/>
+        </w:rPr>
+        <w:t xml:space="preserve">=</w:t>
+      </w:r>
+      <w:r>
+        <w:rPr>
+          <w:rStyle w:val="NormalTok"/>
+        </w:rPr>
+        <w:t xml:space="preserve"> pd.to_datetime(pdf[</w:t>
+      </w:r>
+      <w:r>
+        <w:rPr>
+          <w:rStyle w:val="StringTok"/>
+        </w:rPr>
+        <w:t xml:space="preserve">"POSTED"</w:t>
+      </w:r>
+      <w:r>
+        <w:rPr>
+          <w:rStyle w:val="NormalTok"/>
+        </w:rPr>
+        <w:t xml:space="preserve">], errors</w:t>
+      </w:r>
+      <w:r>
+        <w:rPr>
+          <w:rStyle w:val="OperatorTok"/>
+        </w:rPr>
+        <w:t xml:space="preserve">=</w:t>
+      </w:r>
+      <w:r>
+        <w:rPr>
+          <w:rStyle w:val="StringTok"/>
+        </w:rPr>
+        <w:t xml:space="preserve">'coerce'</w:t>
+      </w:r>
+      <w:r>
+        <w:rPr>
+          <w:rStyle w:val="NormalTok"/>
+        </w:rPr>
+        <w:t xml:space="preserve">)</w:t>
+      </w:r>
+      <w:r>
+        <w:br/>
+      </w:r>
+      <w:r>
+        <w:rPr>
+          <w:rStyle w:val="NormalTok"/>
+        </w:rPr>
+        <w:t xml:space="preserve">pdf </w:t>
+      </w:r>
+      <w:r>
+        <w:rPr>
+          <w:rStyle w:val="OperatorTok"/>
+        </w:rPr>
+        <w:t xml:space="preserve">=</w:t>
+      </w:r>
+      <w:r>
+        <w:rPr>
+          <w:rStyle w:val="NormalTok"/>
+        </w:rPr>
+        <w:t xml:space="preserve"> pdf.dropna(subset</w:t>
+      </w:r>
+      <w:r>
+        <w:rPr>
+          <w:rStyle w:val="OperatorTok"/>
+        </w:rPr>
+        <w:t xml:space="preserve">=</w:t>
+      </w:r>
+      <w:r>
+        <w:rPr>
+          <w:rStyle w:val="NormalTok"/>
+        </w:rPr>
+        <w:t xml:space="preserve">[</w:t>
+      </w:r>
+      <w:r>
+        <w:rPr>
+          <w:rStyle w:val="StringTok"/>
+        </w:rPr>
+        <w:t xml:space="preserve">"POSTED"</w:t>
+      </w:r>
+      <w:r>
+        <w:rPr>
+          <w:rStyle w:val="NormalTok"/>
+        </w:rPr>
+        <w:t xml:space="preserve">]).sort_values(</w:t>
+      </w:r>
+      <w:r>
+        <w:rPr>
+          <w:rStyle w:val="StringTok"/>
+        </w:rPr>
+        <w:t xml:space="preserve">"POSTED"</w:t>
+      </w:r>
+      <w:r>
+        <w:rPr>
+          <w:rStyle w:val="NormalTok"/>
+        </w:rPr>
+        <w:t xml:space="preserve">).reset_index(drop</w:t>
+      </w:r>
+      <w:r>
+        <w:rPr>
+          <w:rStyle w:val="OperatorTok"/>
+        </w:rPr>
+        <w:t xml:space="preserve">=</w:t>
+      </w:r>
+      <w:r>
+        <w:rPr>
+          <w:rStyle w:val="VariableTok"/>
+        </w:rPr>
+        <w:t xml:space="preserve">True</w:t>
+      </w:r>
+      <w:r>
+        <w:rPr>
+          <w:rStyle w:val="NormalTok"/>
+        </w:rPr>
+        <w:t xml:space="preserve">)</w:t>
+      </w:r>
+      <w:r>
+        <w:br/>
+      </w:r>
+      <w:r>
         <w:br/>
       </w:r>
       <w:r>
         <w:rPr>
           <w:rStyle w:val="CommentTok"/>
         </w:rPr>
-        <w:t xml:space="preserve"># Ensure POSTED is datetime type for proper x-axis formatting</w:t>
-      </w:r>
-      <w:r>
-        <w:br/>
-      </w:r>
-      <w:r>
-        <w:rPr>
-          <w:rStyle w:val="NormalTok"/>
-        </w:rPr>
-        <w:t xml:space="preserve">pdf[</w:t>
+        <w:t xml:space="preserve"># Identify max and min points</w:t>
+      </w:r>
+      <w:r>
+        <w:br/>
+      </w:r>
+      <w:r>
+        <w:rPr>
+          <w:rStyle w:val="NormalTok"/>
+        </w:rPr>
+        <w:t xml:space="preserve">max_point </w:t>
+      </w:r>
+      <w:r>
+        <w:rPr>
+          <w:rStyle w:val="OperatorTok"/>
+        </w:rPr>
+        <w:t xml:space="preserve">=</w:t>
+      </w:r>
+      <w:r>
+        <w:rPr>
+          <w:rStyle w:val="NormalTok"/>
+        </w:rPr>
+        <w:t xml:space="preserve"> pdf.loc[pdf[</w:t>
+      </w:r>
+      <w:r>
+        <w:rPr>
+          <w:rStyle w:val="StringTok"/>
+        </w:rPr>
+        <w:t xml:space="preserve">"posted_count"</w:t>
+      </w:r>
+      <w:r>
+        <w:rPr>
+          <w:rStyle w:val="NormalTok"/>
+        </w:rPr>
+        <w:t xml:space="preserve">].idxmax()]</w:t>
+      </w:r>
+      <w:r>
+        <w:br/>
+      </w:r>
+      <w:r>
+        <w:rPr>
+          <w:rStyle w:val="NormalTok"/>
+        </w:rPr>
+        <w:t xml:space="preserve">min_point </w:t>
+      </w:r>
+      <w:r>
+        <w:rPr>
+          <w:rStyle w:val="OperatorTok"/>
+        </w:rPr>
+        <w:t xml:space="preserve">=</w:t>
+      </w:r>
+      <w:r>
+        <w:rPr>
+          <w:rStyle w:val="NormalTok"/>
+        </w:rPr>
+        <w:t xml:space="preserve"> pdf.loc[pdf[</w:t>
+      </w:r>
+      <w:r>
+        <w:rPr>
+          <w:rStyle w:val="StringTok"/>
+        </w:rPr>
+        <w:t xml:space="preserve">"posted_count"</w:t>
+      </w:r>
+      <w:r>
+        <w:rPr>
+          <w:rStyle w:val="NormalTok"/>
+        </w:rPr>
+        <w:t xml:space="preserve">].idxmin()]</w:t>
+      </w:r>
+      <w:r>
+        <w:br/>
+      </w:r>
+      <w:r>
+        <w:br/>
+      </w:r>
+      <w:r>
+        <w:rPr>
+          <w:rStyle w:val="CommentTok"/>
+        </w:rPr>
+        <w:t xml:space="preserve"># Get unique start of each month in the date range</w:t>
+      </w:r>
+      <w:r>
+        <w:br/>
+      </w:r>
+      <w:r>
+        <w:rPr>
+          <w:rStyle w:val="NormalTok"/>
+        </w:rPr>
+        <w:t xml:space="preserve">month_starts </w:t>
+      </w:r>
+      <w:r>
+        <w:rPr>
+          <w:rStyle w:val="OperatorTok"/>
+        </w:rPr>
+        <w:t xml:space="preserve">=</w:t>
+      </w:r>
+      <w:r>
+        <w:rPr>
+          <w:rStyle w:val="NormalTok"/>
+        </w:rPr>
+        <w:t xml:space="preserve"> pdf[</w:t>
       </w:r>
       <w:r>
         <w:rPr>
@@ -8702,19 +8979,76 @@
         <w:rPr>
           <w:rStyle w:val="NormalTok"/>
         </w:rPr>
-        <w:t xml:space="preserve">] </w:t>
-      </w:r>
-      <w:r>
-        <w:rPr>
-          <w:rStyle w:val="OperatorTok"/>
-        </w:rPr>
-        <w:t xml:space="preserve">=</w:t>
-      </w:r>
-      <w:r>
-        <w:rPr>
-          <w:rStyle w:val="NormalTok"/>
-        </w:rPr>
-        <w:t xml:space="preserve"> pd.to_datetime(pdf[</w:t>
+        <w:t xml:space="preserve">].dt.to_period(</w:t>
+      </w:r>
+      <w:r>
+        <w:rPr>
+          <w:rStyle w:val="StringTok"/>
+        </w:rPr>
+        <w:t xml:space="preserve">"M"</w:t>
+      </w:r>
+      <w:r>
+        <w:rPr>
+          <w:rStyle w:val="NormalTok"/>
+        </w:rPr>
+        <w:t xml:space="preserve">).drop_duplicates().dt.to_timestamp()</w:t>
+      </w:r>
+      <w:r>
+        <w:br/>
+      </w:r>
+      <w:r>
+        <w:br/>
+      </w:r>
+      <w:r>
+        <w:rPr>
+          <w:rStyle w:val="CommentTok"/>
+        </w:rPr>
+        <w:t xml:space="preserve"># Create the line chart</w:t>
+      </w:r>
+      <w:r>
+        <w:br/>
+      </w:r>
+      <w:r>
+        <w:rPr>
+          <w:rStyle w:val="NormalTok"/>
+        </w:rPr>
+        <w:t xml:space="preserve">fig </w:t>
+      </w:r>
+      <w:r>
+        <w:rPr>
+          <w:rStyle w:val="OperatorTok"/>
+        </w:rPr>
+        <w:t xml:space="preserve">=</w:t>
+      </w:r>
+      <w:r>
+        <w:rPr>
+          <w:rStyle w:val="NormalTok"/>
+        </w:rPr>
+        <w:t xml:space="preserve"> px.line(</w:t>
+      </w:r>
+      <w:r>
+        <w:br/>
+      </w:r>
+      <w:r>
+        <w:rPr>
+          <w:rStyle w:val="NormalTok"/>
+        </w:rPr>
+        <w:t xml:space="preserve">    pdf,</w:t>
+      </w:r>
+      <w:r>
+        <w:br/>
+      </w:r>
+      <w:r>
+        <w:rPr>
+          <w:rStyle w:val="NormalTok"/>
+        </w:rPr>
+        <w:t xml:space="preserve">    x</w:t>
+      </w:r>
+      <w:r>
+        <w:rPr>
+          <w:rStyle w:val="OperatorTok"/>
+        </w:rPr>
+        <w:t xml:space="preserve">=</w:t>
       </w:r>
       <w:r>
         <w:rPr>
@@ -8726,7 +9060,247 @@
         <w:rPr>
           <w:rStyle w:val="NormalTok"/>
         </w:rPr>
-        <w:t xml:space="preserve">])</w:t>
+        <w:t xml:space="preserve">,</w:t>
+      </w:r>
+      <w:r>
+        <w:br/>
+      </w:r>
+      <w:r>
+        <w:rPr>
+          <w:rStyle w:val="NormalTok"/>
+        </w:rPr>
+        <w:t xml:space="preserve">    y</w:t>
+      </w:r>
+      <w:r>
+        <w:rPr>
+          <w:rStyle w:val="OperatorTok"/>
+        </w:rPr>
+        <w:t xml:space="preserve">=</w:t>
+      </w:r>
+      <w:r>
+        <w:rPr>
+          <w:rStyle w:val="StringTok"/>
+        </w:rPr>
+        <w:t xml:space="preserve">"posted_count"</w:t>
+      </w:r>
+      <w:r>
+        <w:rPr>
+          <w:rStyle w:val="NormalTok"/>
+        </w:rPr>
+        <w:t xml:space="preserve">,</w:t>
+      </w:r>
+      <w:r>
+        <w:br/>
+      </w:r>
+      <w:r>
+        <w:rPr>
+          <w:rStyle w:val="NormalTok"/>
+        </w:rPr>
+        <w:t xml:space="preserve">    title</w:t>
+      </w:r>
+      <w:r>
+        <w:rPr>
+          <w:rStyle w:val="OperatorTok"/>
+        </w:rPr>
+        <w:t xml:space="preserve">=</w:t>
+      </w:r>
+      <w:r>
+        <w:rPr>
+          <w:rStyle w:val="StringTok"/>
+        </w:rPr>
+        <w:t xml:space="preserve">"Job Posting Trends Over Time"</w:t>
+      </w:r>
+      <w:r>
+        <w:rPr>
+          <w:rStyle w:val="NormalTok"/>
+        </w:rPr>
+        <w:t xml:space="preserve">,</w:t>
+      </w:r>
+      <w:r>
+        <w:br/>
+      </w:r>
+      <w:r>
+        <w:rPr>
+          <w:rStyle w:val="NormalTok"/>
+        </w:rPr>
+        <w:t xml:space="preserve">    labels</w:t>
+      </w:r>
+      <w:r>
+        <w:rPr>
+          <w:rStyle w:val="OperatorTok"/>
+        </w:rPr>
+        <w:t xml:space="preserve">=</w:t>
+      </w:r>
+      <w:r>
+        <w:rPr>
+          <w:rStyle w:val="NormalTok"/>
+        </w:rPr>
+        <w:t xml:space="preserve">{</w:t>
+      </w:r>
+      <w:r>
+        <w:rPr>
+          <w:rStyle w:val="StringTok"/>
+        </w:rPr>
+        <w:t xml:space="preserve">"POSTED"</w:t>
+      </w:r>
+      <w:r>
+        <w:rPr>
+          <w:rStyle w:val="NormalTok"/>
+        </w:rPr>
+        <w:t xml:space="preserve">: </w:t>
+      </w:r>
+      <w:r>
+        <w:rPr>
+          <w:rStyle w:val="StringTok"/>
+        </w:rPr>
+        <w:t xml:space="preserve">"Date"</w:t>
+      </w:r>
+      <w:r>
+        <w:rPr>
+          <w:rStyle w:val="NormalTok"/>
+        </w:rPr>
+        <w:t xml:space="preserve">, </w:t>
+      </w:r>
+      <w:r>
+        <w:rPr>
+          <w:rStyle w:val="StringTok"/>
+        </w:rPr>
+        <w:t xml:space="preserve">"posted_count"</w:t>
+      </w:r>
+      <w:r>
+        <w:rPr>
+          <w:rStyle w:val="NormalTok"/>
+        </w:rPr>
+        <w:t xml:space="preserve">: </w:t>
+      </w:r>
+      <w:r>
+        <w:rPr>
+          <w:rStyle w:val="StringTok"/>
+        </w:rPr>
+        <w:t xml:space="preserve">"Number of Job Postings"</w:t>
+      </w:r>
+      <w:r>
+        <w:rPr>
+          <w:rStyle w:val="NormalTok"/>
+        </w:rPr>
+        <w:t xml:space="preserve">},</w:t>
+      </w:r>
+      <w:r>
+        <w:br/>
+      </w:r>
+      <w:r>
+        <w:rPr>
+          <w:rStyle w:val="NormalTok"/>
+        </w:rPr>
+        <w:t xml:space="preserve">    color_discrete_sequence</w:t>
+      </w:r>
+      <w:r>
+        <w:rPr>
+          <w:rStyle w:val="OperatorTok"/>
+        </w:rPr>
+        <w:t xml:space="preserve">=</w:t>
+      </w:r>
+      <w:r>
+        <w:rPr>
+          <w:rStyle w:val="NormalTok"/>
+        </w:rPr>
+        <w:t xml:space="preserve">[</w:t>
+      </w:r>
+      <w:r>
+        <w:rPr>
+          <w:rStyle w:val="StringTok"/>
+        </w:rPr>
+        <w:t xml:space="preserve">"#9fc5e8"</w:t>
+      </w:r>
+      <w:r>
+        <w:rPr>
+          <w:rStyle w:val="NormalTok"/>
+        </w:rPr>
+        <w:t xml:space="preserve">],</w:t>
+      </w:r>
+      <w:r>
+        <w:br/>
+      </w:r>
+      <w:r>
+        <w:rPr>
+          <w:rStyle w:val="NormalTok"/>
+        </w:rPr>
+        <w:t xml:space="preserve">    markers</w:t>
+      </w:r>
+      <w:r>
+        <w:rPr>
+          <w:rStyle w:val="OperatorTok"/>
+        </w:rPr>
+        <w:t xml:space="preserve">=</w:t>
+      </w:r>
+      <w:r>
+        <w:rPr>
+          <w:rStyle w:val="VariableTok"/>
+        </w:rPr>
+        <w:t xml:space="preserve">True</w:t>
+      </w:r>
+      <w:r>
+        <w:rPr>
+          <w:rStyle w:val="NormalTok"/>
+        </w:rPr>
+        <w:t xml:space="preserve">,</w:t>
+      </w:r>
+      <w:r>
+        <w:br/>
+      </w:r>
+      <w:r>
+        <w:rPr>
+          <w:rStyle w:val="NormalTok"/>
+        </w:rPr>
+        <w:t xml:space="preserve">    width</w:t>
+      </w:r>
+      <w:r>
+        <w:rPr>
+          <w:rStyle w:val="OperatorTok"/>
+        </w:rPr>
+        <w:t xml:space="preserve">=</w:t>
+      </w:r>
+      <w:r>
+        <w:rPr>
+          <w:rStyle w:val="DecValTok"/>
+        </w:rPr>
+        <w:t xml:space="preserve">1000</w:t>
+      </w:r>
+      <w:r>
+        <w:rPr>
+          <w:rStyle w:val="NormalTok"/>
+        </w:rPr>
+        <w:t xml:space="preserve">,</w:t>
+      </w:r>
+      <w:r>
+        <w:br/>
+      </w:r>
+      <w:r>
+        <w:rPr>
+          <w:rStyle w:val="NormalTok"/>
+        </w:rPr>
+        <w:t xml:space="preserve">    height</w:t>
+      </w:r>
+      <w:r>
+        <w:rPr>
+          <w:rStyle w:val="OperatorTok"/>
+        </w:rPr>
+        <w:t xml:space="preserve">=</w:t>
+      </w:r>
+      <w:r>
+        <w:rPr>
+          <w:rStyle w:val="DecValTok"/>
+        </w:rPr>
+        <w:t xml:space="preserve">500</w:t>
+      </w:r>
+      <w:r>
+        <w:br/>
+      </w:r>
+      <w:r>
+        <w:rPr>
+          <w:rStyle w:val="NormalTok"/>
+        </w:rPr>
+        <w:t xml:space="preserve">)</w:t>
       </w:r>
       <w:r>
         <w:br/>
@@ -8738,28 +9312,190 @@
         <w:rPr>
           <w:rStyle w:val="CommentTok"/>
         </w:rPr>
-        <w:t xml:space="preserve"># Sort just in case (if not sorted already)</w:t>
-      </w:r>
-      <w:r>
-        <w:br/>
-      </w:r>
-      <w:r>
-        <w:rPr>
-          <w:rStyle w:val="NormalTok"/>
-        </w:rPr>
-        <w:t xml:space="preserve">pdf </w:t>
-      </w:r>
-      <w:r>
-        <w:rPr>
-          <w:rStyle w:val="OperatorTok"/>
-        </w:rPr>
-        <w:t xml:space="preserve">=</w:t>
-      </w:r>
-      <w:r>
-        <w:rPr>
-          <w:rStyle w:val="NormalTok"/>
-        </w:rPr>
-        <w:t xml:space="preserve"> pdf.sort_values(</w:t>
+        <w:t xml:space="preserve"># Add vertical lines for each new month</w:t>
+      </w:r>
+      <w:r>
+        <w:br/>
+      </w:r>
+      <w:r>
+        <w:rPr>
+          <w:rStyle w:val="ControlFlowTok"/>
+        </w:rPr>
+        <w:t xml:space="preserve">for</w:t>
+      </w:r>
+      <w:r>
+        <w:rPr>
+          <w:rStyle w:val="NormalTok"/>
+        </w:rPr>
+        <w:t xml:space="preserve"> date </w:t>
+      </w:r>
+      <w:r>
+        <w:rPr>
+          <w:rStyle w:val="KeywordTok"/>
+        </w:rPr>
+        <w:t xml:space="preserve">in</w:t>
+      </w:r>
+      <w:r>
+        <w:rPr>
+          <w:rStyle w:val="NormalTok"/>
+        </w:rPr>
+        <w:t xml:space="preserve"> month_starts:</w:t>
+      </w:r>
+      <w:r>
+        <w:br/>
+      </w:r>
+      <w:r>
+        <w:rPr>
+          <w:rStyle w:val="NormalTok"/>
+        </w:rPr>
+        <w:t xml:space="preserve">    fig.add_vline(</w:t>
+      </w:r>
+      <w:r>
+        <w:br/>
+      </w:r>
+      <w:r>
+        <w:rPr>
+          <w:rStyle w:val="NormalTok"/>
+        </w:rPr>
+        <w:t xml:space="preserve">        x</w:t>
+      </w:r>
+      <w:r>
+        <w:rPr>
+          <w:rStyle w:val="OperatorTok"/>
+        </w:rPr>
+        <w:t xml:space="preserve">=</w:t>
+      </w:r>
+      <w:r>
+        <w:rPr>
+          <w:rStyle w:val="NormalTok"/>
+        </w:rPr>
+        <w:t xml:space="preserve">date,</w:t>
+      </w:r>
+      <w:r>
+        <w:br/>
+      </w:r>
+      <w:r>
+        <w:rPr>
+          <w:rStyle w:val="NormalTok"/>
+        </w:rPr>
+        <w:t xml:space="preserve">        line_width</w:t>
+      </w:r>
+      <w:r>
+        <w:rPr>
+          <w:rStyle w:val="OperatorTok"/>
+        </w:rPr>
+        <w:t xml:space="preserve">=</w:t>
+      </w:r>
+      <w:r>
+        <w:rPr>
+          <w:rStyle w:val="DecValTok"/>
+        </w:rPr>
+        <w:t xml:space="preserve">1</w:t>
+      </w:r>
+      <w:r>
+        <w:rPr>
+          <w:rStyle w:val="NormalTok"/>
+        </w:rPr>
+        <w:t xml:space="preserve">,</w:t>
+      </w:r>
+      <w:r>
+        <w:br/>
+      </w:r>
+      <w:r>
+        <w:rPr>
+          <w:rStyle w:val="NormalTok"/>
+        </w:rPr>
+        <w:t xml:space="preserve">        line_dash</w:t>
+      </w:r>
+      <w:r>
+        <w:rPr>
+          <w:rStyle w:val="OperatorTok"/>
+        </w:rPr>
+        <w:t xml:space="preserve">=</w:t>
+      </w:r>
+      <w:r>
+        <w:rPr>
+          <w:rStyle w:val="StringTok"/>
+        </w:rPr>
+        <w:t xml:space="preserve">"dot"</w:t>
+      </w:r>
+      <w:r>
+        <w:rPr>
+          <w:rStyle w:val="NormalTok"/>
+        </w:rPr>
+        <w:t xml:space="preserve">,</w:t>
+      </w:r>
+      <w:r>
+        <w:br/>
+      </w:r>
+      <w:r>
+        <w:rPr>
+          <w:rStyle w:val="NormalTok"/>
+        </w:rPr>
+        <w:t xml:space="preserve">        line_color</w:t>
+      </w:r>
+      <w:r>
+        <w:rPr>
+          <w:rStyle w:val="OperatorTok"/>
+        </w:rPr>
+        <w:t xml:space="preserve">=</w:t>
+      </w:r>
+      <w:r>
+        <w:rPr>
+          <w:rStyle w:val="StringTok"/>
+        </w:rPr>
+        <w:t xml:space="preserve">"gray"</w:t>
+      </w:r>
+      <w:r>
+        <w:br/>
+      </w:r>
+      <w:r>
+        <w:rPr>
+          <w:rStyle w:val="NormalTok"/>
+        </w:rPr>
+        <w:t xml:space="preserve">    )</w:t>
+      </w:r>
+      <w:r>
+        <w:br/>
+      </w:r>
+      <w:r>
+        <w:br/>
+      </w:r>
+      <w:r>
+        <w:rPr>
+          <w:rStyle w:val="CommentTok"/>
+        </w:rPr>
+        <w:t xml:space="preserve"># Add Peak annotation</w:t>
+      </w:r>
+      <w:r>
+        <w:br/>
+      </w:r>
+      <w:r>
+        <w:rPr>
+          <w:rStyle w:val="NormalTok"/>
+        </w:rPr>
+        <w:t xml:space="preserve">fig.add_trace(go.Scatter(</w:t>
+      </w:r>
+      <w:r>
+        <w:br/>
+      </w:r>
+      <w:r>
+        <w:rPr>
+          <w:rStyle w:val="NormalTok"/>
+        </w:rPr>
+        <w:t xml:space="preserve">    x</w:t>
+      </w:r>
+      <w:r>
+        <w:rPr>
+          <w:rStyle w:val="OperatorTok"/>
+        </w:rPr>
+        <w:t xml:space="preserve">=</w:t>
+      </w:r>
+      <w:r>
+        <w:rPr>
+          <w:rStyle w:val="NormalTok"/>
+        </w:rPr>
+        <w:t xml:space="preserve">[max_point[</w:t>
       </w:r>
       <w:r>
         <w:rPr>
@@ -8771,6 +9507,1038 @@
         <w:rPr>
           <w:rStyle w:val="NormalTok"/>
         </w:rPr>
+        <w:t xml:space="preserve">]],</w:t>
+      </w:r>
+      <w:r>
+        <w:br/>
+      </w:r>
+      <w:r>
+        <w:rPr>
+          <w:rStyle w:val="NormalTok"/>
+        </w:rPr>
+        <w:t xml:space="preserve">    y</w:t>
+      </w:r>
+      <w:r>
+        <w:rPr>
+          <w:rStyle w:val="OperatorTok"/>
+        </w:rPr>
+        <w:t xml:space="preserve">=</w:t>
+      </w:r>
+      <w:r>
+        <w:rPr>
+          <w:rStyle w:val="NormalTok"/>
+        </w:rPr>
+        <w:t xml:space="preserve">[max_point[</w:t>
+      </w:r>
+      <w:r>
+        <w:rPr>
+          <w:rStyle w:val="StringTok"/>
+        </w:rPr>
+        <w:t xml:space="preserve">"posted_count"</w:t>
+      </w:r>
+      <w:r>
+        <w:rPr>
+          <w:rStyle w:val="NormalTok"/>
+        </w:rPr>
+        <w:t xml:space="preserve">]],</w:t>
+      </w:r>
+      <w:r>
+        <w:br/>
+      </w:r>
+      <w:r>
+        <w:rPr>
+          <w:rStyle w:val="NormalTok"/>
+        </w:rPr>
+        <w:t xml:space="preserve">    mode</w:t>
+      </w:r>
+      <w:r>
+        <w:rPr>
+          <w:rStyle w:val="OperatorTok"/>
+        </w:rPr>
+        <w:t xml:space="preserve">=</w:t>
+      </w:r>
+      <w:r>
+        <w:rPr>
+          <w:rStyle w:val="StringTok"/>
+        </w:rPr>
+        <w:t xml:space="preserve">"markers+text"</w:t>
+      </w:r>
+      <w:r>
+        <w:rPr>
+          <w:rStyle w:val="NormalTok"/>
+        </w:rPr>
+        <w:t xml:space="preserve">,</w:t>
+      </w:r>
+      <w:r>
+        <w:br/>
+      </w:r>
+      <w:r>
+        <w:rPr>
+          <w:rStyle w:val="NormalTok"/>
+        </w:rPr>
+        <w:t xml:space="preserve">    name</w:t>
+      </w:r>
+      <w:r>
+        <w:rPr>
+          <w:rStyle w:val="OperatorTok"/>
+        </w:rPr>
+        <w:t xml:space="preserve">=</w:t>
+      </w:r>
+      <w:r>
+        <w:rPr>
+          <w:rStyle w:val="StringTok"/>
+        </w:rPr>
+        <w:t xml:space="preserve">"Peak"</w:t>
+      </w:r>
+      <w:r>
+        <w:rPr>
+          <w:rStyle w:val="NormalTok"/>
+        </w:rPr>
+        <w:t xml:space="preserve">,</w:t>
+      </w:r>
+      <w:r>
+        <w:br/>
+      </w:r>
+      <w:r>
+        <w:rPr>
+          <w:rStyle w:val="NormalTok"/>
+        </w:rPr>
+        <w:t xml:space="preserve">    marker</w:t>
+      </w:r>
+      <w:r>
+        <w:rPr>
+          <w:rStyle w:val="OperatorTok"/>
+        </w:rPr>
+        <w:t xml:space="preserve">=</w:t>
+      </w:r>
+      <w:r>
+        <w:rPr>
+          <w:rStyle w:val="BuiltInTok"/>
+        </w:rPr>
+        <w:t xml:space="preserve">dict</w:t>
+      </w:r>
+      <w:r>
+        <w:rPr>
+          <w:rStyle w:val="NormalTok"/>
+        </w:rPr>
+        <w:t xml:space="preserve">(color</w:t>
+      </w:r>
+      <w:r>
+        <w:rPr>
+          <w:rStyle w:val="OperatorTok"/>
+        </w:rPr>
+        <w:t xml:space="preserve">=</w:t>
+      </w:r>
+      <w:r>
+        <w:rPr>
+          <w:rStyle w:val="StringTok"/>
+        </w:rPr>
+        <w:t xml:space="preserve">"green"</w:t>
+      </w:r>
+      <w:r>
+        <w:rPr>
+          <w:rStyle w:val="NormalTok"/>
+        </w:rPr>
+        <w:t xml:space="preserve">, size</w:t>
+      </w:r>
+      <w:r>
+        <w:rPr>
+          <w:rStyle w:val="OperatorTok"/>
+        </w:rPr>
+        <w:t xml:space="preserve">=</w:t>
+      </w:r>
+      <w:r>
+        <w:rPr>
+          <w:rStyle w:val="DecValTok"/>
+        </w:rPr>
+        <w:t xml:space="preserve">12</w:t>
+      </w:r>
+      <w:r>
+        <w:rPr>
+          <w:rStyle w:val="NormalTok"/>
+        </w:rPr>
+        <w:t xml:space="preserve">, symbol</w:t>
+      </w:r>
+      <w:r>
+        <w:rPr>
+          <w:rStyle w:val="OperatorTok"/>
+        </w:rPr>
+        <w:t xml:space="preserve">=</w:t>
+      </w:r>
+      <w:r>
+        <w:rPr>
+          <w:rStyle w:val="StringTok"/>
+        </w:rPr>
+        <w:t xml:space="preserve">"circle"</w:t>
+      </w:r>
+      <w:r>
+        <w:rPr>
+          <w:rStyle w:val="NormalTok"/>
+        </w:rPr>
+        <w:t xml:space="preserve">),</w:t>
+      </w:r>
+      <w:r>
+        <w:br/>
+      </w:r>
+      <w:r>
+        <w:rPr>
+          <w:rStyle w:val="NormalTok"/>
+        </w:rPr>
+        <w:t xml:space="preserve">    text</w:t>
+      </w:r>
+      <w:r>
+        <w:rPr>
+          <w:rStyle w:val="OperatorTok"/>
+        </w:rPr>
+        <w:t xml:space="preserve">=</w:t>
+      </w:r>
+      <w:r>
+        <w:rPr>
+          <w:rStyle w:val="NormalTok"/>
+        </w:rPr>
+        <w:t xml:space="preserve">[</w:t>
+      </w:r>
+      <w:r>
+        <w:rPr>
+          <w:rStyle w:val="StringTok"/>
+        </w:rPr>
+        <w:t xml:space="preserve">"🔺 Peak"</w:t>
+      </w:r>
+      <w:r>
+        <w:rPr>
+          <w:rStyle w:val="NormalTok"/>
+        </w:rPr>
+        <w:t xml:space="preserve">],</w:t>
+      </w:r>
+      <w:r>
+        <w:br/>
+      </w:r>
+      <w:r>
+        <w:rPr>
+          <w:rStyle w:val="NormalTok"/>
+        </w:rPr>
+        <w:t xml:space="preserve">    textposition</w:t>
+      </w:r>
+      <w:r>
+        <w:rPr>
+          <w:rStyle w:val="OperatorTok"/>
+        </w:rPr>
+        <w:t xml:space="preserve">=</w:t>
+      </w:r>
+      <w:r>
+        <w:rPr>
+          <w:rStyle w:val="StringTok"/>
+        </w:rPr>
+        <w:t xml:space="preserve">"top center"</w:t>
+      </w:r>
+      <w:r>
+        <w:br/>
+      </w:r>
+      <w:r>
+        <w:rPr>
+          <w:rStyle w:val="NormalTok"/>
+        </w:rPr>
+        <w:t xml:space="preserve">))</w:t>
+      </w:r>
+      <w:r>
+        <w:br/>
+      </w:r>
+      <w:r>
+        <w:br/>
+      </w:r>
+      <w:r>
+        <w:rPr>
+          <w:rStyle w:val="CommentTok"/>
+        </w:rPr>
+        <w:t xml:space="preserve"># Add Lowest annotation</w:t>
+      </w:r>
+      <w:r>
+        <w:br/>
+      </w:r>
+      <w:r>
+        <w:rPr>
+          <w:rStyle w:val="NormalTok"/>
+        </w:rPr>
+        <w:t xml:space="preserve">fig.add_trace(go.Scatter(</w:t>
+      </w:r>
+      <w:r>
+        <w:br/>
+      </w:r>
+      <w:r>
+        <w:rPr>
+          <w:rStyle w:val="NormalTok"/>
+        </w:rPr>
+        <w:t xml:space="preserve">    x</w:t>
+      </w:r>
+      <w:r>
+        <w:rPr>
+          <w:rStyle w:val="OperatorTok"/>
+        </w:rPr>
+        <w:t xml:space="preserve">=</w:t>
+      </w:r>
+      <w:r>
+        <w:rPr>
+          <w:rStyle w:val="NormalTok"/>
+        </w:rPr>
+        <w:t xml:space="preserve">[min_point[</w:t>
+      </w:r>
+      <w:r>
+        <w:rPr>
+          <w:rStyle w:val="StringTok"/>
+        </w:rPr>
+        <w:t xml:space="preserve">"POSTED"</w:t>
+      </w:r>
+      <w:r>
+        <w:rPr>
+          <w:rStyle w:val="NormalTok"/>
+        </w:rPr>
+        <w:t xml:space="preserve">]],</w:t>
+      </w:r>
+      <w:r>
+        <w:br/>
+      </w:r>
+      <w:r>
+        <w:rPr>
+          <w:rStyle w:val="NormalTok"/>
+        </w:rPr>
+        <w:t xml:space="preserve">    y</w:t>
+      </w:r>
+      <w:r>
+        <w:rPr>
+          <w:rStyle w:val="OperatorTok"/>
+        </w:rPr>
+        <w:t xml:space="preserve">=</w:t>
+      </w:r>
+      <w:r>
+        <w:rPr>
+          <w:rStyle w:val="NormalTok"/>
+        </w:rPr>
+        <w:t xml:space="preserve">[min_point[</w:t>
+      </w:r>
+      <w:r>
+        <w:rPr>
+          <w:rStyle w:val="StringTok"/>
+        </w:rPr>
+        <w:t xml:space="preserve">"posted_count"</w:t>
+      </w:r>
+      <w:r>
+        <w:rPr>
+          <w:rStyle w:val="NormalTok"/>
+        </w:rPr>
+        <w:t xml:space="preserve">]],</w:t>
+      </w:r>
+      <w:r>
+        <w:br/>
+      </w:r>
+      <w:r>
+        <w:rPr>
+          <w:rStyle w:val="NormalTok"/>
+        </w:rPr>
+        <w:t xml:space="preserve">    mode</w:t>
+      </w:r>
+      <w:r>
+        <w:rPr>
+          <w:rStyle w:val="OperatorTok"/>
+        </w:rPr>
+        <w:t xml:space="preserve">=</w:t>
+      </w:r>
+      <w:r>
+        <w:rPr>
+          <w:rStyle w:val="StringTok"/>
+        </w:rPr>
+        <w:t xml:space="preserve">"markers+text"</w:t>
+      </w:r>
+      <w:r>
+        <w:rPr>
+          <w:rStyle w:val="NormalTok"/>
+        </w:rPr>
+        <w:t xml:space="preserve">,</w:t>
+      </w:r>
+      <w:r>
+        <w:br/>
+      </w:r>
+      <w:r>
+        <w:rPr>
+          <w:rStyle w:val="NormalTok"/>
+        </w:rPr>
+        <w:t xml:space="preserve">    name</w:t>
+      </w:r>
+      <w:r>
+        <w:rPr>
+          <w:rStyle w:val="OperatorTok"/>
+        </w:rPr>
+        <w:t xml:space="preserve">=</w:t>
+      </w:r>
+      <w:r>
+        <w:rPr>
+          <w:rStyle w:val="StringTok"/>
+        </w:rPr>
+        <w:t xml:space="preserve">"Lowest"</w:t>
+      </w:r>
+      <w:r>
+        <w:rPr>
+          <w:rStyle w:val="NormalTok"/>
+        </w:rPr>
+        <w:t xml:space="preserve">,</w:t>
+      </w:r>
+      <w:r>
+        <w:br/>
+      </w:r>
+      <w:r>
+        <w:rPr>
+          <w:rStyle w:val="NormalTok"/>
+        </w:rPr>
+        <w:t xml:space="preserve">    marker</w:t>
+      </w:r>
+      <w:r>
+        <w:rPr>
+          <w:rStyle w:val="OperatorTok"/>
+        </w:rPr>
+        <w:t xml:space="preserve">=</w:t>
+      </w:r>
+      <w:r>
+        <w:rPr>
+          <w:rStyle w:val="BuiltInTok"/>
+        </w:rPr>
+        <w:t xml:space="preserve">dict</w:t>
+      </w:r>
+      <w:r>
+        <w:rPr>
+          <w:rStyle w:val="NormalTok"/>
+        </w:rPr>
+        <w:t xml:space="preserve">(color</w:t>
+      </w:r>
+      <w:r>
+        <w:rPr>
+          <w:rStyle w:val="OperatorTok"/>
+        </w:rPr>
+        <w:t xml:space="preserve">=</w:t>
+      </w:r>
+      <w:r>
+        <w:rPr>
+          <w:rStyle w:val="StringTok"/>
+        </w:rPr>
+        <w:t xml:space="preserve">"red"</w:t>
+      </w:r>
+      <w:r>
+        <w:rPr>
+          <w:rStyle w:val="NormalTok"/>
+        </w:rPr>
+        <w:t xml:space="preserve">, size</w:t>
+      </w:r>
+      <w:r>
+        <w:rPr>
+          <w:rStyle w:val="OperatorTok"/>
+        </w:rPr>
+        <w:t xml:space="preserve">=</w:t>
+      </w:r>
+      <w:r>
+        <w:rPr>
+          <w:rStyle w:val="DecValTok"/>
+        </w:rPr>
+        <w:t xml:space="preserve">12</w:t>
+      </w:r>
+      <w:r>
+        <w:rPr>
+          <w:rStyle w:val="NormalTok"/>
+        </w:rPr>
+        <w:t xml:space="preserve">, symbol</w:t>
+      </w:r>
+      <w:r>
+        <w:rPr>
+          <w:rStyle w:val="OperatorTok"/>
+        </w:rPr>
+        <w:t xml:space="preserve">=</w:t>
+      </w:r>
+      <w:r>
+        <w:rPr>
+          <w:rStyle w:val="StringTok"/>
+        </w:rPr>
+        <w:t xml:space="preserve">"circle"</w:t>
+      </w:r>
+      <w:r>
+        <w:rPr>
+          <w:rStyle w:val="NormalTok"/>
+        </w:rPr>
+        <w:t xml:space="preserve">),</w:t>
+      </w:r>
+      <w:r>
+        <w:br/>
+      </w:r>
+      <w:r>
+        <w:rPr>
+          <w:rStyle w:val="NormalTok"/>
+        </w:rPr>
+        <w:t xml:space="preserve">    text</w:t>
+      </w:r>
+      <w:r>
+        <w:rPr>
+          <w:rStyle w:val="OperatorTok"/>
+        </w:rPr>
+        <w:t xml:space="preserve">=</w:t>
+      </w:r>
+      <w:r>
+        <w:rPr>
+          <w:rStyle w:val="NormalTok"/>
+        </w:rPr>
+        <w:t xml:space="preserve">[</w:t>
+      </w:r>
+      <w:r>
+        <w:rPr>
+          <w:rStyle w:val="StringTok"/>
+        </w:rPr>
+        <w:t xml:space="preserve">"🔻 Lowest"</w:t>
+      </w:r>
+      <w:r>
+        <w:rPr>
+          <w:rStyle w:val="NormalTok"/>
+        </w:rPr>
+        <w:t xml:space="preserve">],</w:t>
+      </w:r>
+      <w:r>
+        <w:br/>
+      </w:r>
+      <w:r>
+        <w:rPr>
+          <w:rStyle w:val="NormalTok"/>
+        </w:rPr>
+        <w:t xml:space="preserve">    textposition</w:t>
+      </w:r>
+      <w:r>
+        <w:rPr>
+          <w:rStyle w:val="OperatorTok"/>
+        </w:rPr>
+        <w:t xml:space="preserve">=</w:t>
+      </w:r>
+      <w:r>
+        <w:rPr>
+          <w:rStyle w:val="StringTok"/>
+        </w:rPr>
+        <w:t xml:space="preserve">"bottom center"</w:t>
+      </w:r>
+      <w:r>
+        <w:br/>
+      </w:r>
+      <w:r>
+        <w:rPr>
+          <w:rStyle w:val="NormalTok"/>
+        </w:rPr>
+        <w:t xml:space="preserve">))</w:t>
+      </w:r>
+      <w:r>
+        <w:br/>
+      </w:r>
+      <w:r>
+        <w:br/>
+      </w:r>
+      <w:r>
+        <w:rPr>
+          <w:rStyle w:val="CommentTok"/>
+        </w:rPr>
+        <w:t xml:space="preserve"># Final layout formatting</w:t>
+      </w:r>
+      <w:r>
+        <w:br/>
+      </w:r>
+      <w:r>
+        <w:rPr>
+          <w:rStyle w:val="NormalTok"/>
+        </w:rPr>
+        <w:t xml:space="preserve">fig.update_layout(</w:t>
+      </w:r>
+      <w:r>
+        <w:br/>
+      </w:r>
+      <w:r>
+        <w:rPr>
+          <w:rStyle w:val="NormalTok"/>
+        </w:rPr>
+        <w:t xml:space="preserve">    font_family</w:t>
+      </w:r>
+      <w:r>
+        <w:rPr>
+          <w:rStyle w:val="OperatorTok"/>
+        </w:rPr>
+        <w:t xml:space="preserve">=</w:t>
+      </w:r>
+      <w:r>
+        <w:rPr>
+          <w:rStyle w:val="StringTok"/>
+        </w:rPr>
+        <w:t xml:space="preserve">"Cambria"</w:t>
+      </w:r>
+      <w:r>
+        <w:rPr>
+          <w:rStyle w:val="NormalTok"/>
+        </w:rPr>
+        <w:t xml:space="preserve">,</w:t>
+      </w:r>
+      <w:r>
+        <w:br/>
+      </w:r>
+      <w:r>
+        <w:rPr>
+          <w:rStyle w:val="NormalTok"/>
+        </w:rPr>
+        <w:t xml:space="preserve">    font_size</w:t>
+      </w:r>
+      <w:r>
+        <w:rPr>
+          <w:rStyle w:val="OperatorTok"/>
+        </w:rPr>
+        <w:t xml:space="preserve">=</w:t>
+      </w:r>
+      <w:r>
+        <w:rPr>
+          <w:rStyle w:val="DecValTok"/>
+        </w:rPr>
+        <w:t xml:space="preserve">16</w:t>
+      </w:r>
+      <w:r>
+        <w:rPr>
+          <w:rStyle w:val="NormalTok"/>
+        </w:rPr>
+        <w:t xml:space="preserve">,</w:t>
+      </w:r>
+      <w:r>
+        <w:br/>
+      </w:r>
+      <w:r>
+        <w:rPr>
+          <w:rStyle w:val="NormalTok"/>
+        </w:rPr>
+        <w:t xml:space="preserve">    title_font_size</w:t>
+      </w:r>
+      <w:r>
+        <w:rPr>
+          <w:rStyle w:val="OperatorTok"/>
+        </w:rPr>
+        <w:t xml:space="preserve">=</w:t>
+      </w:r>
+      <w:r>
+        <w:rPr>
+          <w:rStyle w:val="DecValTok"/>
+        </w:rPr>
+        <w:t xml:space="preserve">26</w:t>
+      </w:r>
+      <w:r>
+        <w:rPr>
+          <w:rStyle w:val="NormalTok"/>
+        </w:rPr>
+        <w:t xml:space="preserve">,</w:t>
+      </w:r>
+      <w:r>
+        <w:br/>
+      </w:r>
+      <w:r>
+        <w:rPr>
+          <w:rStyle w:val="NormalTok"/>
+        </w:rPr>
+        <w:t xml:space="preserve">    xaxis</w:t>
+      </w:r>
+      <w:r>
+        <w:rPr>
+          <w:rStyle w:val="OperatorTok"/>
+        </w:rPr>
+        <w:t xml:space="preserve">=</w:t>
+      </w:r>
+      <w:r>
+        <w:rPr>
+          <w:rStyle w:val="BuiltInTok"/>
+        </w:rPr>
+        <w:t xml:space="preserve">dict</w:t>
+      </w:r>
+      <w:r>
+        <w:rPr>
+          <w:rStyle w:val="NormalTok"/>
+        </w:rPr>
+        <w:t xml:space="preserve">(</w:t>
+      </w:r>
+      <w:r>
+        <w:br/>
+      </w:r>
+      <w:r>
+        <w:rPr>
+          <w:rStyle w:val="NormalTok"/>
+        </w:rPr>
+        <w:t xml:space="preserve">        title</w:t>
+      </w:r>
+      <w:r>
+        <w:rPr>
+          <w:rStyle w:val="OperatorTok"/>
+        </w:rPr>
+        <w:t xml:space="preserve">=</w:t>
+      </w:r>
+      <w:r>
+        <w:rPr>
+          <w:rStyle w:val="StringTok"/>
+        </w:rPr>
+        <w:t xml:space="preserve">"Month"</w:t>
+      </w:r>
+      <w:r>
+        <w:rPr>
+          <w:rStyle w:val="NormalTok"/>
+        </w:rPr>
+        <w:t xml:space="preserve">,</w:t>
+      </w:r>
+      <w:r>
+        <w:br/>
+      </w:r>
+      <w:r>
+        <w:rPr>
+          <w:rStyle w:val="NormalTok"/>
+        </w:rPr>
+        <w:t xml:space="preserve">        tickformat</w:t>
+      </w:r>
+      <w:r>
+        <w:rPr>
+          <w:rStyle w:val="OperatorTok"/>
+        </w:rPr>
+        <w:t xml:space="preserve">=</w:t>
+      </w:r>
+      <w:r>
+        <w:rPr>
+          <w:rStyle w:val="StringTok"/>
+        </w:rPr>
+        <w:t xml:space="preserve">"%b %Y"</w:t>
+      </w:r>
+      <w:r>
+        <w:rPr>
+          <w:rStyle w:val="NormalTok"/>
+        </w:rPr>
+        <w:t xml:space="preserve">,</w:t>
+      </w:r>
+      <w:r>
+        <w:br/>
+      </w:r>
+      <w:r>
+        <w:rPr>
+          <w:rStyle w:val="NormalTok"/>
+        </w:rPr>
+        <w:t xml:space="preserve">        dtick</w:t>
+      </w:r>
+      <w:r>
+        <w:rPr>
+          <w:rStyle w:val="OperatorTok"/>
+        </w:rPr>
+        <w:t xml:space="preserve">=</w:t>
+      </w:r>
+      <w:r>
+        <w:rPr>
+          <w:rStyle w:val="StringTok"/>
+        </w:rPr>
+        <w:t xml:space="preserve">"M1"</w:t>
+      </w:r>
+      <w:r>
+        <w:rPr>
+          <w:rStyle w:val="NormalTok"/>
+        </w:rPr>
+        <w:t xml:space="preserve">,</w:t>
+      </w:r>
+      <w:r>
+        <w:br/>
+      </w:r>
+      <w:r>
+        <w:rPr>
+          <w:rStyle w:val="NormalTok"/>
+        </w:rPr>
+        <w:t xml:space="preserve">        tickangle</w:t>
+      </w:r>
+      <w:r>
+        <w:rPr>
+          <w:rStyle w:val="OperatorTok"/>
+        </w:rPr>
+        <w:t xml:space="preserve">=-</w:t>
+      </w:r>
+      <w:r>
+        <w:rPr>
+          <w:rStyle w:val="DecValTok"/>
+        </w:rPr>
+        <w:t xml:space="preserve">30</w:t>
+      </w:r>
+      <w:r>
+        <w:rPr>
+          <w:rStyle w:val="NormalTok"/>
+        </w:rPr>
+        <w:t xml:space="preserve">,</w:t>
+      </w:r>
+      <w:r>
+        <w:br/>
+      </w:r>
+      <w:r>
+        <w:rPr>
+          <w:rStyle w:val="NormalTok"/>
+        </w:rPr>
+        <w:t xml:space="preserve">        showline</w:t>
+      </w:r>
+      <w:r>
+        <w:rPr>
+          <w:rStyle w:val="OperatorTok"/>
+        </w:rPr>
+        <w:t xml:space="preserve">=</w:t>
+      </w:r>
+      <w:r>
+        <w:rPr>
+          <w:rStyle w:val="VariableTok"/>
+        </w:rPr>
+        <w:t xml:space="preserve">True</w:t>
+      </w:r>
+      <w:r>
+        <w:rPr>
+          <w:rStyle w:val="NormalTok"/>
+        </w:rPr>
+        <w:t xml:space="preserve">,</w:t>
+      </w:r>
+      <w:r>
+        <w:br/>
+      </w:r>
+      <w:r>
+        <w:rPr>
+          <w:rStyle w:val="NormalTok"/>
+        </w:rPr>
+        <w:t xml:space="preserve">        linewidth</w:t>
+      </w:r>
+      <w:r>
+        <w:rPr>
+          <w:rStyle w:val="OperatorTok"/>
+        </w:rPr>
+        <w:t xml:space="preserve">=</w:t>
+      </w:r>
+      <w:r>
+        <w:rPr>
+          <w:rStyle w:val="DecValTok"/>
+        </w:rPr>
+        <w:t xml:space="preserve">2</w:t>
+      </w:r>
+      <w:r>
+        <w:rPr>
+          <w:rStyle w:val="NormalTok"/>
+        </w:rPr>
+        <w:t xml:space="preserve">,</w:t>
+      </w:r>
+      <w:r>
+        <w:br/>
+      </w:r>
+      <w:r>
+        <w:rPr>
+          <w:rStyle w:val="NormalTok"/>
+        </w:rPr>
+        <w:t xml:space="preserve">        linecolor</w:t>
+      </w:r>
+      <w:r>
+        <w:rPr>
+          <w:rStyle w:val="OperatorTok"/>
+        </w:rPr>
+        <w:t xml:space="preserve">=</w:t>
+      </w:r>
+      <w:r>
+        <w:rPr>
+          <w:rStyle w:val="StringTok"/>
+        </w:rPr>
+        <w:t xml:space="preserve">"black"</w:t>
+      </w:r>
+      <w:r>
+        <w:br/>
+      </w:r>
+      <w:r>
+        <w:rPr>
+          <w:rStyle w:val="NormalTok"/>
+        </w:rPr>
+        <w:t xml:space="preserve">    ),</w:t>
+      </w:r>
+      <w:r>
+        <w:br/>
+      </w:r>
+      <w:r>
+        <w:rPr>
+          <w:rStyle w:val="NormalTok"/>
+        </w:rPr>
+        <w:t xml:space="preserve">    yaxis</w:t>
+      </w:r>
+      <w:r>
+        <w:rPr>
+          <w:rStyle w:val="OperatorTok"/>
+        </w:rPr>
+        <w:t xml:space="preserve">=</w:t>
+      </w:r>
+      <w:r>
+        <w:rPr>
+          <w:rStyle w:val="BuiltInTok"/>
+        </w:rPr>
+        <w:t xml:space="preserve">dict</w:t>
+      </w:r>
+      <w:r>
+        <w:rPr>
+          <w:rStyle w:val="NormalTok"/>
+        </w:rPr>
+        <w:t xml:space="preserve">(</w:t>
+      </w:r>
+      <w:r>
+        <w:br/>
+      </w:r>
+      <w:r>
+        <w:rPr>
+          <w:rStyle w:val="NormalTok"/>
+        </w:rPr>
+        <w:t xml:space="preserve">        title</w:t>
+      </w:r>
+      <w:r>
+        <w:rPr>
+          <w:rStyle w:val="OperatorTok"/>
+        </w:rPr>
+        <w:t xml:space="preserve">=</w:t>
+      </w:r>
+      <w:r>
+        <w:rPr>
+          <w:rStyle w:val="StringTok"/>
+        </w:rPr>
+        <w:t xml:space="preserve">"Number of Job Postings"</w:t>
+      </w:r>
+      <w:r>
+        <w:rPr>
+          <w:rStyle w:val="NormalTok"/>
+        </w:rPr>
+        <w:t xml:space="preserve">,</w:t>
+      </w:r>
+      <w:r>
+        <w:br/>
+      </w:r>
+      <w:r>
+        <w:rPr>
+          <w:rStyle w:val="NormalTok"/>
+        </w:rPr>
+        <w:t xml:space="preserve">        showline</w:t>
+      </w:r>
+      <w:r>
+        <w:rPr>
+          <w:rStyle w:val="OperatorTok"/>
+        </w:rPr>
+        <w:t xml:space="preserve">=</w:t>
+      </w:r>
+      <w:r>
+        <w:rPr>
+          <w:rStyle w:val="VariableTok"/>
+        </w:rPr>
+        <w:t xml:space="preserve">True</w:t>
+      </w:r>
+      <w:r>
+        <w:rPr>
+          <w:rStyle w:val="NormalTok"/>
+        </w:rPr>
+        <w:t xml:space="preserve">,</w:t>
+      </w:r>
+      <w:r>
+        <w:br/>
+      </w:r>
+      <w:r>
+        <w:rPr>
+          <w:rStyle w:val="NormalTok"/>
+        </w:rPr>
+        <w:t xml:space="preserve">        linewidth</w:t>
+      </w:r>
+      <w:r>
+        <w:rPr>
+          <w:rStyle w:val="OperatorTok"/>
+        </w:rPr>
+        <w:t xml:space="preserve">=</w:t>
+      </w:r>
+      <w:r>
+        <w:rPr>
+          <w:rStyle w:val="DecValTok"/>
+        </w:rPr>
+        <w:t xml:space="preserve">2</w:t>
+      </w:r>
+      <w:r>
+        <w:rPr>
+          <w:rStyle w:val="NormalTok"/>
+        </w:rPr>
+        <w:t xml:space="preserve">,</w:t>
+      </w:r>
+      <w:r>
+        <w:br/>
+      </w:r>
+      <w:r>
+        <w:rPr>
+          <w:rStyle w:val="NormalTok"/>
+        </w:rPr>
+        <w:t xml:space="preserve">        linecolor</w:t>
+      </w:r>
+      <w:r>
+        <w:rPr>
+          <w:rStyle w:val="OperatorTok"/>
+        </w:rPr>
+        <w:t xml:space="preserve">=</w:t>
+      </w:r>
+      <w:r>
+        <w:rPr>
+          <w:rStyle w:val="StringTok"/>
+        </w:rPr>
+        <w:t xml:space="preserve">"black"</w:t>
+      </w:r>
+      <w:r>
+        <w:rPr>
+          <w:rStyle w:val="NormalTok"/>
+        </w:rPr>
+        <w:t xml:space="preserve">,</w:t>
+      </w:r>
+      <w:r>
+        <w:br/>
+      </w:r>
+      <w:r>
+        <w:rPr>
+          <w:rStyle w:val="NormalTok"/>
+        </w:rPr>
+        <w:t xml:space="preserve">        gridcolor</w:t>
+      </w:r>
+      <w:r>
+        <w:rPr>
+          <w:rStyle w:val="OperatorTok"/>
+        </w:rPr>
+        <w:t xml:space="preserve">=</w:t>
+      </w:r>
+      <w:r>
+        <w:rPr>
+          <w:rStyle w:val="StringTok"/>
+        </w:rPr>
+        <w:t xml:space="preserve">"lightgray"</w:t>
+      </w:r>
+      <w:r>
+        <w:br/>
+      </w:r>
+      <w:r>
+        <w:rPr>
+          <w:rStyle w:val="NormalTok"/>
+        </w:rPr>
+        <w:t xml:space="preserve">    ),</w:t>
+      </w:r>
+      <w:r>
+        <w:br/>
+      </w:r>
+      <w:r>
+        <w:rPr>
+          <w:rStyle w:val="NormalTok"/>
+        </w:rPr>
+        <w:t xml:space="preserve">    plot_bgcolor</w:t>
+      </w:r>
+      <w:r>
+        <w:rPr>
+          <w:rStyle w:val="OperatorTok"/>
+        </w:rPr>
+        <w:t xml:space="preserve">=</w:t>
+      </w:r>
+      <w:r>
+        <w:rPr>
+          <w:rStyle w:val="StringTok"/>
+        </w:rPr>
+        <w:t xml:space="preserve">"white"</w:t>
+      </w:r>
+      <w:r>
+        <w:br/>
+      </w:r>
+      <w:r>
+        <w:rPr>
+          <w:rStyle w:val="NormalTok"/>
+        </w:rPr>
         <w:t xml:space="preserve">)</w:t>
       </w:r>
       <w:r>
@@ -8783,1213 +10551,7 @@
         <w:rPr>
           <w:rStyle w:val="CommentTok"/>
         </w:rPr>
-        <w:t xml:space="preserve"># Plotly Line Chart</w:t>
-      </w:r>
-      <w:r>
-        <w:br/>
-      </w:r>
-      <w:r>
-        <w:rPr>
-          <w:rStyle w:val="NormalTok"/>
-        </w:rPr>
-        <w:t xml:space="preserve">fig </w:t>
-      </w:r>
-      <w:r>
-        <w:rPr>
-          <w:rStyle w:val="OperatorTok"/>
-        </w:rPr>
-        <w:t xml:space="preserve">=</w:t>
-      </w:r>
-      <w:r>
-        <w:rPr>
-          <w:rStyle w:val="NormalTok"/>
-        </w:rPr>
-        <w:t xml:space="preserve"> px.line(</w:t>
-      </w:r>
-      <w:r>
-        <w:br/>
-      </w:r>
-      <w:r>
-        <w:rPr>
-          <w:rStyle w:val="NormalTok"/>
-        </w:rPr>
-        <w:t xml:space="preserve">    pdf,</w:t>
-      </w:r>
-      <w:r>
-        <w:br/>
-      </w:r>
-      <w:r>
-        <w:rPr>
-          <w:rStyle w:val="NormalTok"/>
-        </w:rPr>
-        <w:t xml:space="preserve">    x</w:t>
-      </w:r>
-      <w:r>
-        <w:rPr>
-          <w:rStyle w:val="OperatorTok"/>
-        </w:rPr>
-        <w:t xml:space="preserve">=</w:t>
-      </w:r>
-      <w:r>
-        <w:rPr>
-          <w:rStyle w:val="StringTok"/>
-        </w:rPr>
-        <w:t xml:space="preserve">"POSTED"</w:t>
-      </w:r>
-      <w:r>
-        <w:rPr>
-          <w:rStyle w:val="NormalTok"/>
-        </w:rPr>
-        <w:t xml:space="preserve">,</w:t>
-      </w:r>
-      <w:r>
-        <w:br/>
-      </w:r>
-      <w:r>
-        <w:rPr>
-          <w:rStyle w:val="NormalTok"/>
-        </w:rPr>
-        <w:t xml:space="preserve">    y</w:t>
-      </w:r>
-      <w:r>
-        <w:rPr>
-          <w:rStyle w:val="OperatorTok"/>
-        </w:rPr>
-        <w:t xml:space="preserve">=</w:t>
-      </w:r>
-      <w:r>
-        <w:rPr>
-          <w:rStyle w:val="StringTok"/>
-        </w:rPr>
-        <w:t xml:space="preserve">"posted_count"</w:t>
-      </w:r>
-      <w:r>
-        <w:rPr>
-          <w:rStyle w:val="NormalTok"/>
-        </w:rPr>
-        <w:t xml:space="preserve">,</w:t>
-      </w:r>
-      <w:r>
-        <w:br/>
-      </w:r>
-      <w:r>
-        <w:rPr>
-          <w:rStyle w:val="NormalTok"/>
-        </w:rPr>
-        <w:t xml:space="preserve">    title</w:t>
-      </w:r>
-      <w:r>
-        <w:rPr>
-          <w:rStyle w:val="OperatorTok"/>
-        </w:rPr>
-        <w:t xml:space="preserve">=</w:t>
-      </w:r>
-      <w:r>
-        <w:rPr>
-          <w:rStyle w:val="StringTok"/>
-        </w:rPr>
-        <w:t xml:space="preserve">"Job Posting Trends Over Time"</w:t>
-      </w:r>
-      <w:r>
-        <w:rPr>
-          <w:rStyle w:val="NormalTok"/>
-        </w:rPr>
-        <w:t xml:space="preserve">,</w:t>
-      </w:r>
-      <w:r>
-        <w:br/>
-      </w:r>
-      <w:r>
-        <w:rPr>
-          <w:rStyle w:val="NormalTok"/>
-        </w:rPr>
-        <w:t xml:space="preserve">    labels</w:t>
-      </w:r>
-      <w:r>
-        <w:rPr>
-          <w:rStyle w:val="OperatorTok"/>
-        </w:rPr>
-        <w:t xml:space="preserve">=</w:t>
-      </w:r>
-      <w:r>
-        <w:rPr>
-          <w:rStyle w:val="NormalTok"/>
-        </w:rPr>
-        <w:t xml:space="preserve">{</w:t>
-      </w:r>
-      <w:r>
-        <w:rPr>
-          <w:rStyle w:val="StringTok"/>
-        </w:rPr>
-        <w:t xml:space="preserve">"POSTED"</w:t>
-      </w:r>
-      <w:r>
-        <w:rPr>
-          <w:rStyle w:val="NormalTok"/>
-        </w:rPr>
-        <w:t xml:space="preserve">: </w:t>
-      </w:r>
-      <w:r>
-        <w:rPr>
-          <w:rStyle w:val="StringTok"/>
-        </w:rPr>
-        <w:t xml:space="preserve">"Date Posted"</w:t>
-      </w:r>
-      <w:r>
-        <w:rPr>
-          <w:rStyle w:val="NormalTok"/>
-        </w:rPr>
-        <w:t xml:space="preserve">, </w:t>
-      </w:r>
-      <w:r>
-        <w:rPr>
-          <w:rStyle w:val="StringTok"/>
-        </w:rPr>
-        <w:t xml:space="preserve">"posted_count"</w:t>
-      </w:r>
-      <w:r>
-        <w:rPr>
-          <w:rStyle w:val="NormalTok"/>
-        </w:rPr>
-        <w:t xml:space="preserve">: </w:t>
-      </w:r>
-      <w:r>
-        <w:rPr>
-          <w:rStyle w:val="StringTok"/>
-        </w:rPr>
-        <w:t xml:space="preserve">"Number of Job Postings"</w:t>
-      </w:r>
-      <w:r>
-        <w:rPr>
-          <w:rStyle w:val="NormalTok"/>
-        </w:rPr>
-        <w:t xml:space="preserve">},</w:t>
-      </w:r>
-      <w:r>
-        <w:br/>
-      </w:r>
-      <w:r>
-        <w:rPr>
-          <w:rStyle w:val="NormalTok"/>
-        </w:rPr>
-        <w:t xml:space="preserve">    width</w:t>
-      </w:r>
-      <w:r>
-        <w:rPr>
-          <w:rStyle w:val="OperatorTok"/>
-        </w:rPr>
-        <w:t xml:space="preserve">=</w:t>
-      </w:r>
-      <w:r>
-        <w:rPr>
-          <w:rStyle w:val="DecValTok"/>
-        </w:rPr>
-        <w:t xml:space="preserve">1000</w:t>
-      </w:r>
-      <w:r>
-        <w:rPr>
-          <w:rStyle w:val="NormalTok"/>
-        </w:rPr>
-        <w:t xml:space="preserve">,</w:t>
-      </w:r>
-      <w:r>
-        <w:br/>
-      </w:r>
-      <w:r>
-        <w:rPr>
-          <w:rStyle w:val="NormalTok"/>
-        </w:rPr>
-        <w:t xml:space="preserve">    height</w:t>
-      </w:r>
-      <w:r>
-        <w:rPr>
-          <w:rStyle w:val="OperatorTok"/>
-        </w:rPr>
-        <w:t xml:space="preserve">=</w:t>
-      </w:r>
-      <w:r>
-        <w:rPr>
-          <w:rStyle w:val="DecValTok"/>
-        </w:rPr>
-        <w:t xml:space="preserve">600</w:t>
-      </w:r>
-      <w:r>
-        <w:rPr>
-          <w:rStyle w:val="NormalTok"/>
-        </w:rPr>
-        <w:t xml:space="preserve">,</w:t>
-      </w:r>
-      <w:r>
-        <w:br/>
-      </w:r>
-      <w:r>
-        <w:rPr>
-          <w:rStyle w:val="NormalTok"/>
-        </w:rPr>
-        <w:t xml:space="preserve">    line_shape</w:t>
-      </w:r>
-      <w:r>
-        <w:rPr>
-          <w:rStyle w:val="OperatorTok"/>
-        </w:rPr>
-        <w:t xml:space="preserve">=</w:t>
-      </w:r>
-      <w:r>
-        <w:rPr>
-          <w:rStyle w:val="StringTok"/>
-        </w:rPr>
-        <w:t xml:space="preserve">"spline"</w:t>
-      </w:r>
-      <w:r>
-        <w:rPr>
-          <w:rStyle w:val="NormalTok"/>
-        </w:rPr>
-        <w:t xml:space="preserve">,</w:t>
-      </w:r>
-      <w:r>
-        <w:br/>
-      </w:r>
-      <w:r>
-        <w:rPr>
-          <w:rStyle w:val="NormalTok"/>
-        </w:rPr>
-        <w:t xml:space="preserve">    markers</w:t>
-      </w:r>
-      <w:r>
-        <w:rPr>
-          <w:rStyle w:val="OperatorTok"/>
-        </w:rPr>
-        <w:t xml:space="preserve">=</w:t>
-      </w:r>
-      <w:r>
-        <w:rPr>
-          <w:rStyle w:val="VariableTok"/>
-        </w:rPr>
-        <w:t xml:space="preserve">True</w:t>
-      </w:r>
-      <w:r>
-        <w:rPr>
-          <w:rStyle w:val="NormalTok"/>
-        </w:rPr>
-        <w:t xml:space="preserve">,</w:t>
-      </w:r>
-      <w:r>
-        <w:br/>
-      </w:r>
-      <w:r>
-        <w:rPr>
-          <w:rStyle w:val="NormalTok"/>
-        </w:rPr>
-        <w:t xml:space="preserve">    color_discrete_sequence</w:t>
-      </w:r>
-      <w:r>
-        <w:rPr>
-          <w:rStyle w:val="OperatorTok"/>
-        </w:rPr>
-        <w:t xml:space="preserve">=</w:t>
-      </w:r>
-      <w:r>
-        <w:rPr>
-          <w:rStyle w:val="NormalTok"/>
-        </w:rPr>
-        <w:t xml:space="preserve">[</w:t>
-      </w:r>
-      <w:r>
-        <w:rPr>
-          <w:rStyle w:val="StringTok"/>
-        </w:rPr>
-        <w:t xml:space="preserve">"#636EFA"</w:t>
-      </w:r>
-      <w:r>
-        <w:rPr>
-          <w:rStyle w:val="NormalTok"/>
-        </w:rPr>
-        <w:t xml:space="preserve">]</w:t>
-      </w:r>
-      <w:r>
-        <w:br/>
-      </w:r>
-      <w:r>
-        <w:rPr>
-          <w:rStyle w:val="NormalTok"/>
-        </w:rPr>
-        <w:t xml:space="preserve">)</w:t>
-      </w:r>
-      <w:r>
-        <w:br/>
-      </w:r>
-      <w:r>
-        <w:br/>
-      </w:r>
-      <w:r>
-        <w:rPr>
-          <w:rStyle w:val="CommentTok"/>
-        </w:rPr>
-        <w:t xml:space="preserve"># Highlight Peak (Max) and Lowest (Min)</w:t>
-      </w:r>
-      <w:r>
-        <w:br/>
-      </w:r>
-      <w:r>
-        <w:rPr>
-          <w:rStyle w:val="NormalTok"/>
-        </w:rPr>
-        <w:t xml:space="preserve">max_point </w:t>
-      </w:r>
-      <w:r>
-        <w:rPr>
-          <w:rStyle w:val="OperatorTok"/>
-        </w:rPr>
-        <w:t xml:space="preserve">=</w:t>
-      </w:r>
-      <w:r>
-        <w:rPr>
-          <w:rStyle w:val="NormalTok"/>
-        </w:rPr>
-        <w:t xml:space="preserve"> pdf.loc[pdf[</w:t>
-      </w:r>
-      <w:r>
-        <w:rPr>
-          <w:rStyle w:val="StringTok"/>
-        </w:rPr>
-        <w:t xml:space="preserve">"posted_count"</w:t>
-      </w:r>
-      <w:r>
-        <w:rPr>
-          <w:rStyle w:val="NormalTok"/>
-        </w:rPr>
-        <w:t xml:space="preserve">].idxmax()]</w:t>
-      </w:r>
-      <w:r>
-        <w:br/>
-      </w:r>
-      <w:r>
-        <w:rPr>
-          <w:rStyle w:val="NormalTok"/>
-        </w:rPr>
-        <w:t xml:space="preserve">min_point </w:t>
-      </w:r>
-      <w:r>
-        <w:rPr>
-          <w:rStyle w:val="OperatorTok"/>
-        </w:rPr>
-        <w:t xml:space="preserve">=</w:t>
-      </w:r>
-      <w:r>
-        <w:rPr>
-          <w:rStyle w:val="NormalTok"/>
-        </w:rPr>
-        <w:t xml:space="preserve"> pdf.loc[pdf[</w:t>
-      </w:r>
-      <w:r>
-        <w:rPr>
-          <w:rStyle w:val="StringTok"/>
-        </w:rPr>
-        <w:t xml:space="preserve">"posted_count"</w:t>
-      </w:r>
-      <w:r>
-        <w:rPr>
-          <w:rStyle w:val="NormalTok"/>
-        </w:rPr>
-        <w:t xml:space="preserve">].idxmin()]</w:t>
-      </w:r>
-      <w:r>
-        <w:br/>
-      </w:r>
-      <w:r>
-        <w:br/>
-      </w:r>
-      <w:r>
-        <w:br/>
-      </w:r>
-      <w:r>
-        <w:rPr>
-          <w:rStyle w:val="CommentTok"/>
-        </w:rPr>
-        <w:t xml:space="preserve"># Layout customizations</w:t>
-      </w:r>
-      <w:r>
-        <w:br/>
-      </w:r>
-      <w:r>
-        <w:rPr>
-          <w:rStyle w:val="NormalTok"/>
-        </w:rPr>
-        <w:t xml:space="preserve">fig.update_layout(</w:t>
-      </w:r>
-      <w:r>
-        <w:br/>
-      </w:r>
-      <w:r>
-        <w:rPr>
-          <w:rStyle w:val="NormalTok"/>
-        </w:rPr>
-        <w:t xml:space="preserve">    template</w:t>
-      </w:r>
-      <w:r>
-        <w:rPr>
-          <w:rStyle w:val="OperatorTok"/>
-        </w:rPr>
-        <w:t xml:space="preserve">=</w:t>
-      </w:r>
-      <w:r>
-        <w:rPr>
-          <w:rStyle w:val="StringTok"/>
-        </w:rPr>
-        <w:t xml:space="preserve">"plotly_white"</w:t>
-      </w:r>
-      <w:r>
-        <w:rPr>
-          <w:rStyle w:val="NormalTok"/>
-        </w:rPr>
-        <w:t xml:space="preserve">,</w:t>
-      </w:r>
-      <w:r>
-        <w:br/>
-      </w:r>
-      <w:r>
-        <w:rPr>
-          <w:rStyle w:val="NormalTok"/>
-        </w:rPr>
-        <w:t xml:space="preserve">    font</w:t>
-      </w:r>
-      <w:r>
-        <w:rPr>
-          <w:rStyle w:val="OperatorTok"/>
-        </w:rPr>
-        <w:t xml:space="preserve">=</w:t>
-      </w:r>
-      <w:r>
-        <w:rPr>
-          <w:rStyle w:val="BuiltInTok"/>
-        </w:rPr>
-        <w:t xml:space="preserve">dict</w:t>
-      </w:r>
-      <w:r>
-        <w:rPr>
-          <w:rStyle w:val="NormalTok"/>
-        </w:rPr>
-        <w:t xml:space="preserve">(family</w:t>
-      </w:r>
-      <w:r>
-        <w:rPr>
-          <w:rStyle w:val="OperatorTok"/>
-        </w:rPr>
-        <w:t xml:space="preserve">=</w:t>
-      </w:r>
-      <w:r>
-        <w:rPr>
-          <w:rStyle w:val="StringTok"/>
-        </w:rPr>
-        <w:t xml:space="preserve">"Arial"</w:t>
-      </w:r>
-      <w:r>
-        <w:rPr>
-          <w:rStyle w:val="NormalTok"/>
-        </w:rPr>
-        <w:t xml:space="preserve">, size</w:t>
-      </w:r>
-      <w:r>
-        <w:rPr>
-          <w:rStyle w:val="OperatorTok"/>
-        </w:rPr>
-        <w:t xml:space="preserve">=</w:t>
-      </w:r>
-      <w:r>
-        <w:rPr>
-          <w:rStyle w:val="DecValTok"/>
-        </w:rPr>
-        <w:t xml:space="preserve">16</w:t>
-      </w:r>
-      <w:r>
-        <w:rPr>
-          <w:rStyle w:val="NormalTok"/>
-        </w:rPr>
-        <w:t xml:space="preserve">),</w:t>
-      </w:r>
-      <w:r>
-        <w:br/>
-      </w:r>
-      <w:r>
-        <w:rPr>
-          <w:rStyle w:val="NormalTok"/>
-        </w:rPr>
-        <w:t xml:space="preserve">    title</w:t>
-      </w:r>
-      <w:r>
-        <w:rPr>
-          <w:rStyle w:val="OperatorTok"/>
-        </w:rPr>
-        <w:t xml:space="preserve">=</w:t>
-      </w:r>
-      <w:r>
-        <w:rPr>
-          <w:rStyle w:val="BuiltInTok"/>
-        </w:rPr>
-        <w:t xml:space="preserve">dict</w:t>
-      </w:r>
-      <w:r>
-        <w:rPr>
-          <w:rStyle w:val="NormalTok"/>
-        </w:rPr>
-        <w:t xml:space="preserve">(font</w:t>
-      </w:r>
-      <w:r>
-        <w:rPr>
-          <w:rStyle w:val="OperatorTok"/>
-        </w:rPr>
-        <w:t xml:space="preserve">=</w:t>
-      </w:r>
-      <w:r>
-        <w:rPr>
-          <w:rStyle w:val="BuiltInTok"/>
-        </w:rPr>
-        <w:t xml:space="preserve">dict</w:t>
-      </w:r>
-      <w:r>
-        <w:rPr>
-          <w:rStyle w:val="NormalTok"/>
-        </w:rPr>
-        <w:t xml:space="preserve">(size</w:t>
-      </w:r>
-      <w:r>
-        <w:rPr>
-          <w:rStyle w:val="OperatorTok"/>
-        </w:rPr>
-        <w:t xml:space="preserve">=</w:t>
-      </w:r>
-      <w:r>
-        <w:rPr>
-          <w:rStyle w:val="DecValTok"/>
-        </w:rPr>
-        <w:t xml:space="preserve">28</w:t>
-      </w:r>
-      <w:r>
-        <w:rPr>
-          <w:rStyle w:val="NormalTok"/>
-        </w:rPr>
-        <w:t xml:space="preserve">, color</w:t>
-      </w:r>
-      <w:r>
-        <w:rPr>
-          <w:rStyle w:val="OperatorTok"/>
-        </w:rPr>
-        <w:t xml:space="preserve">=</w:t>
-      </w:r>
-      <w:r>
-        <w:rPr>
-          <w:rStyle w:val="StringTok"/>
-        </w:rPr>
-        <w:t xml:space="preserve">"black"</w:t>
-      </w:r>
-      <w:r>
-        <w:rPr>
-          <w:rStyle w:val="NormalTok"/>
-        </w:rPr>
-        <w:t xml:space="preserve">)),</w:t>
-      </w:r>
-      <w:r>
-        <w:br/>
-      </w:r>
-      <w:r>
-        <w:rPr>
-          <w:rStyle w:val="NormalTok"/>
-        </w:rPr>
-        <w:t xml:space="preserve">    xaxis</w:t>
-      </w:r>
-      <w:r>
-        <w:rPr>
-          <w:rStyle w:val="OperatorTok"/>
-        </w:rPr>
-        <w:t xml:space="preserve">=</w:t>
-      </w:r>
-      <w:r>
-        <w:rPr>
-          <w:rStyle w:val="BuiltInTok"/>
-        </w:rPr>
-        <w:t xml:space="preserve">dict</w:t>
-      </w:r>
-      <w:r>
-        <w:rPr>
-          <w:rStyle w:val="NormalTok"/>
-        </w:rPr>
-        <w:t xml:space="preserve">(</w:t>
-      </w:r>
-      <w:r>
-        <w:br/>
-      </w:r>
-      <w:r>
-        <w:rPr>
-          <w:rStyle w:val="NormalTok"/>
-        </w:rPr>
-        <w:t xml:space="preserve">        title</w:t>
-      </w:r>
-      <w:r>
-        <w:rPr>
-          <w:rStyle w:val="OperatorTok"/>
-        </w:rPr>
-        <w:t xml:space="preserve">=</w:t>
-      </w:r>
-      <w:r>
-        <w:rPr>
-          <w:rStyle w:val="BuiltInTok"/>
-        </w:rPr>
-        <w:t xml:space="preserve">dict</w:t>
-      </w:r>
-      <w:r>
-        <w:rPr>
-          <w:rStyle w:val="NormalTok"/>
-        </w:rPr>
-        <w:t xml:space="preserve">(text</w:t>
-      </w:r>
-      <w:r>
-        <w:rPr>
-          <w:rStyle w:val="OperatorTok"/>
-        </w:rPr>
-        <w:t xml:space="preserve">=</w:t>
-      </w:r>
-      <w:r>
-        <w:rPr>
-          <w:rStyle w:val="StringTok"/>
-        </w:rPr>
-        <w:t xml:space="preserve">"Month Posted"</w:t>
-      </w:r>
-      <w:r>
-        <w:rPr>
-          <w:rStyle w:val="NormalTok"/>
-        </w:rPr>
-        <w:t xml:space="preserve">, font</w:t>
-      </w:r>
-      <w:r>
-        <w:rPr>
-          <w:rStyle w:val="OperatorTok"/>
-        </w:rPr>
-        <w:t xml:space="preserve">=</w:t>
-      </w:r>
-      <w:r>
-        <w:rPr>
-          <w:rStyle w:val="BuiltInTok"/>
-        </w:rPr>
-        <w:t xml:space="preserve">dict</w:t>
-      </w:r>
-      <w:r>
-        <w:rPr>
-          <w:rStyle w:val="NormalTok"/>
-        </w:rPr>
-        <w:t xml:space="preserve">(size</w:t>
-      </w:r>
-      <w:r>
-        <w:rPr>
-          <w:rStyle w:val="OperatorTok"/>
-        </w:rPr>
-        <w:t xml:space="preserve">=</w:t>
-      </w:r>
-      <w:r>
-        <w:rPr>
-          <w:rStyle w:val="DecValTok"/>
-        </w:rPr>
-        <w:t xml:space="preserve">20</w:t>
-      </w:r>
-      <w:r>
-        <w:rPr>
-          <w:rStyle w:val="NormalTok"/>
-        </w:rPr>
-        <w:t xml:space="preserve">)),</w:t>
-      </w:r>
-      <w:r>
-        <w:br/>
-      </w:r>
-      <w:r>
-        <w:rPr>
-          <w:rStyle w:val="NormalTok"/>
-        </w:rPr>
-        <w:t xml:space="preserve">        showline</w:t>
-      </w:r>
-      <w:r>
-        <w:rPr>
-          <w:rStyle w:val="OperatorTok"/>
-        </w:rPr>
-        <w:t xml:space="preserve">=</w:t>
-      </w:r>
-      <w:r>
-        <w:rPr>
-          <w:rStyle w:val="VariableTok"/>
-        </w:rPr>
-        <w:t xml:space="preserve">True</w:t>
-      </w:r>
-      <w:r>
-        <w:rPr>
-          <w:rStyle w:val="NormalTok"/>
-        </w:rPr>
-        <w:t xml:space="preserve">,</w:t>
-      </w:r>
-      <w:r>
-        <w:br/>
-      </w:r>
-      <w:r>
-        <w:rPr>
-          <w:rStyle w:val="NormalTok"/>
-        </w:rPr>
-        <w:t xml:space="preserve">        linewidth</w:t>
-      </w:r>
-      <w:r>
-        <w:rPr>
-          <w:rStyle w:val="OperatorTok"/>
-        </w:rPr>
-        <w:t xml:space="preserve">=</w:t>
-      </w:r>
-      <w:r>
-        <w:rPr>
-          <w:rStyle w:val="DecValTok"/>
-        </w:rPr>
-        <w:t xml:space="preserve">2</w:t>
-      </w:r>
-      <w:r>
-        <w:rPr>
-          <w:rStyle w:val="NormalTok"/>
-        </w:rPr>
-        <w:t xml:space="preserve">,</w:t>
-      </w:r>
-      <w:r>
-        <w:br/>
-      </w:r>
-      <w:r>
-        <w:rPr>
-          <w:rStyle w:val="NormalTok"/>
-        </w:rPr>
-        <w:t xml:space="preserve">        linecolor</w:t>
-      </w:r>
-      <w:r>
-        <w:rPr>
-          <w:rStyle w:val="OperatorTok"/>
-        </w:rPr>
-        <w:t xml:space="preserve">=</w:t>
-      </w:r>
-      <w:r>
-        <w:rPr>
-          <w:rStyle w:val="StringTok"/>
-        </w:rPr>
-        <w:t xml:space="preserve">"black"</w:t>
-      </w:r>
-      <w:r>
-        <w:rPr>
-          <w:rStyle w:val="NormalTok"/>
-        </w:rPr>
-        <w:t xml:space="preserve">,</w:t>
-      </w:r>
-      <w:r>
-        <w:br/>
-      </w:r>
-      <w:r>
-        <w:rPr>
-          <w:rStyle w:val="NormalTok"/>
-        </w:rPr>
-        <w:t xml:space="preserve">        tickangle</w:t>
-      </w:r>
-      <w:r>
-        <w:rPr>
-          <w:rStyle w:val="OperatorTok"/>
-        </w:rPr>
-        <w:t xml:space="preserve">=-</w:t>
-      </w:r>
-      <w:r>
-        <w:rPr>
-          <w:rStyle w:val="DecValTok"/>
-        </w:rPr>
-        <w:t xml:space="preserve">45</w:t>
-      </w:r>
-      <w:r>
-        <w:br/>
-      </w:r>
-      <w:r>
-        <w:rPr>
-          <w:rStyle w:val="NormalTok"/>
-        </w:rPr>
-        <w:t xml:space="preserve">    ),</w:t>
-      </w:r>
-      <w:r>
-        <w:br/>
-      </w:r>
-      <w:r>
-        <w:rPr>
-          <w:rStyle w:val="NormalTok"/>
-        </w:rPr>
-        <w:t xml:space="preserve">    yaxis</w:t>
-      </w:r>
-      <w:r>
-        <w:rPr>
-          <w:rStyle w:val="OperatorTok"/>
-        </w:rPr>
-        <w:t xml:space="preserve">=</w:t>
-      </w:r>
-      <w:r>
-        <w:rPr>
-          <w:rStyle w:val="BuiltInTok"/>
-        </w:rPr>
-        <w:t xml:space="preserve">dict</w:t>
-      </w:r>
-      <w:r>
-        <w:rPr>
-          <w:rStyle w:val="NormalTok"/>
-        </w:rPr>
-        <w:t xml:space="preserve">(</w:t>
-      </w:r>
-      <w:r>
-        <w:br/>
-      </w:r>
-      <w:r>
-        <w:rPr>
-          <w:rStyle w:val="NormalTok"/>
-        </w:rPr>
-        <w:t xml:space="preserve">        title</w:t>
-      </w:r>
-      <w:r>
-        <w:rPr>
-          <w:rStyle w:val="OperatorTok"/>
-        </w:rPr>
-        <w:t xml:space="preserve">=</w:t>
-      </w:r>
-      <w:r>
-        <w:rPr>
-          <w:rStyle w:val="BuiltInTok"/>
-        </w:rPr>
-        <w:t xml:space="preserve">dict</w:t>
-      </w:r>
-      <w:r>
-        <w:rPr>
-          <w:rStyle w:val="NormalTok"/>
-        </w:rPr>
-        <w:t xml:space="preserve">(text</w:t>
-      </w:r>
-      <w:r>
-        <w:rPr>
-          <w:rStyle w:val="OperatorTok"/>
-        </w:rPr>
-        <w:t xml:space="preserve">=</w:t>
-      </w:r>
-      <w:r>
-        <w:rPr>
-          <w:rStyle w:val="StringTok"/>
-        </w:rPr>
-        <w:t xml:space="preserve">"Number of Job Postings"</w:t>
-      </w:r>
-      <w:r>
-        <w:rPr>
-          <w:rStyle w:val="NormalTok"/>
-        </w:rPr>
-        <w:t xml:space="preserve">, font</w:t>
-      </w:r>
-      <w:r>
-        <w:rPr>
-          <w:rStyle w:val="OperatorTok"/>
-        </w:rPr>
-        <w:t xml:space="preserve">=</w:t>
-      </w:r>
-      <w:r>
-        <w:rPr>
-          <w:rStyle w:val="BuiltInTok"/>
-        </w:rPr>
-        <w:t xml:space="preserve">dict</w:t>
-      </w:r>
-      <w:r>
-        <w:rPr>
-          <w:rStyle w:val="NormalTok"/>
-        </w:rPr>
-        <w:t xml:space="preserve">(size</w:t>
-      </w:r>
-      <w:r>
-        <w:rPr>
-          <w:rStyle w:val="OperatorTok"/>
-        </w:rPr>
-        <w:t xml:space="preserve">=</w:t>
-      </w:r>
-      <w:r>
-        <w:rPr>
-          <w:rStyle w:val="DecValTok"/>
-        </w:rPr>
-        <w:t xml:space="preserve">20</w:t>
-      </w:r>
-      <w:r>
-        <w:rPr>
-          <w:rStyle w:val="NormalTok"/>
-        </w:rPr>
-        <w:t xml:space="preserve">)),</w:t>
-      </w:r>
-      <w:r>
-        <w:br/>
-      </w:r>
-      <w:r>
-        <w:rPr>
-          <w:rStyle w:val="NormalTok"/>
-        </w:rPr>
-        <w:t xml:space="preserve">        showline</w:t>
-      </w:r>
-      <w:r>
-        <w:rPr>
-          <w:rStyle w:val="OperatorTok"/>
-        </w:rPr>
-        <w:t xml:space="preserve">=</w:t>
-      </w:r>
-      <w:r>
-        <w:rPr>
-          <w:rStyle w:val="VariableTok"/>
-        </w:rPr>
-        <w:t xml:space="preserve">True</w:t>
-      </w:r>
-      <w:r>
-        <w:rPr>
-          <w:rStyle w:val="NormalTok"/>
-        </w:rPr>
-        <w:t xml:space="preserve">,</w:t>
-      </w:r>
-      <w:r>
-        <w:br/>
-      </w:r>
-      <w:r>
-        <w:rPr>
-          <w:rStyle w:val="NormalTok"/>
-        </w:rPr>
-        <w:t xml:space="preserve">        linewidth</w:t>
-      </w:r>
-      <w:r>
-        <w:rPr>
-          <w:rStyle w:val="OperatorTok"/>
-        </w:rPr>
-        <w:t xml:space="preserve">=</w:t>
-      </w:r>
-      <w:r>
-        <w:rPr>
-          <w:rStyle w:val="DecValTok"/>
-        </w:rPr>
-        <w:t xml:space="preserve">2</w:t>
-      </w:r>
-      <w:r>
-        <w:rPr>
-          <w:rStyle w:val="NormalTok"/>
-        </w:rPr>
-        <w:t xml:space="preserve">,</w:t>
-      </w:r>
-      <w:r>
-        <w:br/>
-      </w:r>
-      <w:r>
-        <w:rPr>
-          <w:rStyle w:val="NormalTok"/>
-        </w:rPr>
-        <w:t xml:space="preserve">        linecolor</w:t>
-      </w:r>
-      <w:r>
-        <w:rPr>
-          <w:rStyle w:val="OperatorTok"/>
-        </w:rPr>
-        <w:t xml:space="preserve">=</w:t>
-      </w:r>
-      <w:r>
-        <w:rPr>
-          <w:rStyle w:val="StringTok"/>
-        </w:rPr>
-        <w:t xml:space="preserve">"black"</w:t>
-      </w:r>
-      <w:r>
-        <w:rPr>
-          <w:rStyle w:val="NormalTok"/>
-        </w:rPr>
-        <w:t xml:space="preserve">,</w:t>
-      </w:r>
-      <w:r>
-        <w:br/>
-      </w:r>
-      <w:r>
-        <w:rPr>
-          <w:rStyle w:val="NormalTok"/>
-        </w:rPr>
-        <w:t xml:space="preserve">        gridcolor</w:t>
-      </w:r>
-      <w:r>
-        <w:rPr>
-          <w:rStyle w:val="OperatorTok"/>
-        </w:rPr>
-        <w:t xml:space="preserve">=</w:t>
-      </w:r>
-      <w:r>
-        <w:rPr>
-          <w:rStyle w:val="StringTok"/>
-        </w:rPr>
-        <w:t xml:space="preserve">"lightgray"</w:t>
-      </w:r>
-      <w:r>
-        <w:br/>
-      </w:r>
-      <w:r>
-        <w:rPr>
-          <w:rStyle w:val="NormalTok"/>
-        </w:rPr>
-        <w:t xml:space="preserve">    ),</w:t>
-      </w:r>
-      <w:r>
-        <w:br/>
-      </w:r>
-      <w:r>
-        <w:rPr>
-          <w:rStyle w:val="NormalTok"/>
-        </w:rPr>
-        <w:t xml:space="preserve">    plot_bgcolor</w:t>
-      </w:r>
-      <w:r>
-        <w:rPr>
-          <w:rStyle w:val="OperatorTok"/>
-        </w:rPr>
-        <w:t xml:space="preserve">=</w:t>
-      </w:r>
-      <w:r>
-        <w:rPr>
-          <w:rStyle w:val="StringTok"/>
-        </w:rPr>
-        <w:t xml:space="preserve">"white"</w:t>
-      </w:r>
-      <w:r>
-        <w:rPr>
-          <w:rStyle w:val="NormalTok"/>
-        </w:rPr>
-        <w:t xml:space="preserve">,</w:t>
-      </w:r>
-      <w:r>
-        <w:br/>
-      </w:r>
-      <w:r>
-        <w:rPr>
-          <w:rStyle w:val="NormalTok"/>
-        </w:rPr>
-        <w:t xml:space="preserve">    legend</w:t>
-      </w:r>
-      <w:r>
-        <w:rPr>
-          <w:rStyle w:val="OperatorTok"/>
-        </w:rPr>
-        <w:t xml:space="preserve">=</w:t>
-      </w:r>
-      <w:r>
-        <w:rPr>
-          <w:rStyle w:val="BuiltInTok"/>
-        </w:rPr>
-        <w:t xml:space="preserve">dict</w:t>
-      </w:r>
-      <w:r>
-        <w:rPr>
-          <w:rStyle w:val="NormalTok"/>
-        </w:rPr>
-        <w:t xml:space="preserve">(orientation</w:t>
-      </w:r>
-      <w:r>
-        <w:rPr>
-          <w:rStyle w:val="OperatorTok"/>
-        </w:rPr>
-        <w:t xml:space="preserve">=</w:t>
-      </w:r>
-      <w:r>
-        <w:rPr>
-          <w:rStyle w:val="StringTok"/>
-        </w:rPr>
-        <w:t xml:space="preserve">"h"</w:t>
-      </w:r>
-      <w:r>
-        <w:rPr>
-          <w:rStyle w:val="NormalTok"/>
-        </w:rPr>
-        <w:t xml:space="preserve">, yanchor</w:t>
-      </w:r>
-      <w:r>
-        <w:rPr>
-          <w:rStyle w:val="OperatorTok"/>
-        </w:rPr>
-        <w:t xml:space="preserve">=</w:t>
-      </w:r>
-      <w:r>
-        <w:rPr>
-          <w:rStyle w:val="StringTok"/>
-        </w:rPr>
-        <w:t xml:space="preserve">"bottom"</w:t>
-      </w:r>
-      <w:r>
-        <w:rPr>
-          <w:rStyle w:val="NormalTok"/>
-        </w:rPr>
-        <w:t xml:space="preserve">, y</w:t>
-      </w:r>
-      <w:r>
-        <w:rPr>
-          <w:rStyle w:val="OperatorTok"/>
-        </w:rPr>
-        <w:t xml:space="preserve">=</w:t>
-      </w:r>
-      <w:r>
-        <w:rPr>
-          <w:rStyle w:val="FloatTok"/>
-        </w:rPr>
-        <w:t xml:space="preserve">1.02</w:t>
-      </w:r>
-      <w:r>
-        <w:rPr>
-          <w:rStyle w:val="NormalTok"/>
-        </w:rPr>
-        <w:t xml:space="preserve">, xanchor</w:t>
-      </w:r>
-      <w:r>
-        <w:rPr>
-          <w:rStyle w:val="OperatorTok"/>
-        </w:rPr>
-        <w:t xml:space="preserve">=</w:t>
-      </w:r>
-      <w:r>
-        <w:rPr>
-          <w:rStyle w:val="StringTok"/>
-        </w:rPr>
-        <w:t xml:space="preserve">"right"</w:t>
-      </w:r>
-      <w:r>
-        <w:rPr>
-          <w:rStyle w:val="NormalTok"/>
-        </w:rPr>
-        <w:t xml:space="preserve">, x</w:t>
-      </w:r>
-      <w:r>
-        <w:rPr>
-          <w:rStyle w:val="OperatorTok"/>
-        </w:rPr>
-        <w:t xml:space="preserve">=</w:t>
-      </w:r>
-      <w:r>
-        <w:rPr>
-          <w:rStyle w:val="DecValTok"/>
-        </w:rPr>
-        <w:t xml:space="preserve">1</w:t>
-      </w:r>
-      <w:r>
-        <w:rPr>
-          <w:rStyle w:val="NormalTok"/>
-        </w:rPr>
-        <w:t xml:space="preserve">)</w:t>
-      </w:r>
-      <w:r>
-        <w:br/>
-      </w:r>
-      <w:r>
-        <w:rPr>
-          <w:rStyle w:val="NormalTok"/>
-        </w:rPr>
-        <w:t xml:space="preserve">)</w:t>
-      </w:r>
-      <w:r>
-        <w:br/>
-      </w:r>
-      <w:r>
-        <w:br/>
-      </w:r>
-      <w:r>
-        <w:rPr>
-          <w:rStyle w:val="CommentTok"/>
-        </w:rPr>
-        <w:t xml:space="preserve"># Show the plot</w:t>
+        <w:t xml:space="preserve"># Show final chart</w:t>
       </w:r>
       <w:r>
         <w:br/>
@@ -10094,7 +10656,7 @@
       <w:r>
         <w:drawing>
           <wp:inline>
-            <wp:extent cx="5334000" cy="3200400"/>
+            <wp:extent cx="5334000" cy="2667000"/>
             <wp:effectExtent b="0" l="0" r="0" t="0"/>
             <wp:docPr descr="" title="" id="33" name="Picture"/>
             <a:graphic>
@@ -10124,7 +10686,7 @@
                   <pic:spPr bwMode="auto">
                     <a:xfrm>
                       <a:off x="0" y="0"/>
-                      <a:ext cx="5334000" cy="3200400"/>
+                      <a:ext cx="5334000" cy="2667000"/>
                     </a:xfrm>
                     <a:prstGeom prst="rect">
                       <a:avLst/>
@@ -10158,58 +10720,32 @@
     </w:p>
     <w:p>
       <w:pPr>
-        <w:pStyle w:val="BodyText"/>
+        <w:numPr>
+          <w:ilvl w:val="0"/>
+          <w:numId w:val="1015"/>
+        </w:numPr>
       </w:pPr>
-      <w:r>
-        <w:rPr>
-          <w:b/>
-          <w:bCs/>
-        </w:rPr>
-        <w:t xml:space="preserve">Seasonal Fluctuations</w:t>
-      </w:r>
-      <w:r>
-        <w:t xml:space="preserve"> </w:t>
-      </w:r>
-      <w:r>
-        <w:t xml:space="preserve">–</w:t>
-      </w:r>
-      <w:r>
-        <w:t xml:space="preserve"> </w:t>
-      </w:r>
       <w:r>
         <w:rPr>
           <w:i/>
           <w:iCs/>
         </w:rPr>
-        <w:t xml:space="preserve">The job postings show a cyclical pattern, with frequent peaks and dips. For example, postings range between a low of approximately 50 (June 2) and a high of over 1,050 (June 13), indicating weekly or periodic hiring surges.</w:t>
+        <w:t xml:space="preserve">The highest spike occurred in early June 2024, while the lowest was just days earlier, indicating sharp short-term variations.</w:t>
       </w:r>
     </w:p>
     <w:p>
       <w:pPr>
-        <w:pStyle w:val="BodyText"/>
+        <w:numPr>
+          <w:ilvl w:val="0"/>
+          <w:numId w:val="1015"/>
+        </w:numPr>
       </w:pPr>
-      <w:r>
-        <w:rPr>
-          <w:b/>
-          <w:bCs/>
-        </w:rPr>
-        <w:t xml:space="preserve">Significant Peaks and Dips</w:t>
-      </w:r>
-      <w:r>
-        <w:t xml:space="preserve"> </w:t>
-      </w:r>
-      <w:r>
-        <w:t xml:space="preserve">–</w:t>
-      </w:r>
-      <w:r>
-        <w:t xml:space="preserve"> </w:t>
-      </w:r>
       <w:r>
         <w:rPr>
           <w:i/>
           <w:iCs/>
         </w:rPr>
-        <w:t xml:space="preserve">The highest job posting count was recorded on June 13, exceeding 1,050 postings, while the lowest dip occurred on June 2, with fewer than 50 postings. These extreme variations may be due to major hiring events, policy changes, or external economic factors.</w:t>
+        <w:t xml:space="preserve">Notably, job postings tend to increase toward the end of each month, showing regular peaks that suggest end-of-month hiring surges.</w:t>
       </w:r>
     </w:p>
     <w:bookmarkEnd w:id="36"/>
@@ -10227,7 +10763,7 @@
         <w:pStyle w:val="Compact"/>
         <w:numPr>
           <w:ilvl w:val="0"/>
-          <w:numId w:val="1015"/>
+          <w:numId w:val="1016"/>
         </w:numPr>
       </w:pPr>
       <w:r>
@@ -10239,96 +10775,15 @@
         <w:pStyle w:val="Compact"/>
         <w:numPr>
           <w:ilvl w:val="0"/>
-          <w:numId w:val="1015"/>
-        </w:numPr>
-      </w:pPr>
-      <w:r>
-        <w:rPr>
-          <w:b/>
-          <w:bCs/>
-        </w:rPr>
-        <w:t xml:space="preserve">Aggregate Data</w:t>
-      </w:r>
-    </w:p>
-    <w:p>
-      <w:pPr>
-        <w:pStyle w:val="Compact"/>
-        <w:numPr>
-          <w:ilvl w:val="1"/>
           <w:numId w:val="1016"/>
         </w:numPr>
       </w:pPr>
       <w:r>
-        <w:t xml:space="preserve">Count the occurrences of each</w:t>
-      </w:r>
-      <w:r>
-        <w:t xml:space="preserve"> </w:t>
-      </w:r>
-      <w:r>
         <w:rPr>
           <w:b/>
           <w:bCs/>
         </w:rPr>
-        <w:t xml:space="preserve">job title (</w:t>
-      </w:r>
-      <w:r>
-        <w:rPr>
-          <w:rStyle w:val="VerbatimChar"/>
-          <w:b/>
-          <w:bCs/>
-        </w:rPr>
-        <w:t xml:space="preserve">TITLE_NAME</w:t>
-      </w:r>
-      <w:r>
-        <w:rPr>
-          <w:b/>
-          <w:bCs/>
-        </w:rPr>
-        <w:t xml:space="preserve">)</w:t>
-      </w:r>
-      <w:r>
-        <w:t xml:space="preserve">.</w:t>
-      </w:r>
-    </w:p>
-    <w:p>
-      <w:pPr>
-        <w:pStyle w:val="Compact"/>
-        <w:numPr>
-          <w:ilvl w:val="1"/>
-          <w:numId w:val="1016"/>
-        </w:numPr>
-      </w:pPr>
-      <w:r>
-        <w:t xml:space="preserve">Select the</w:t>
-      </w:r>
-      <w:r>
-        <w:t xml:space="preserve"> </w:t>
-      </w:r>
-      <w:r>
-        <w:rPr>
-          <w:b/>
-          <w:bCs/>
-        </w:rPr>
-        <w:t xml:space="preserve">top 10 most frequent titles</w:t>
-      </w:r>
-      <w:r>
-        <w:t xml:space="preserve">.</w:t>
-      </w:r>
-    </w:p>
-    <w:p>
-      <w:pPr>
-        <w:pStyle w:val="Compact"/>
-        <w:numPr>
-          <w:ilvl w:val="0"/>
-          <w:numId w:val="1015"/>
-        </w:numPr>
-      </w:pPr>
-      <w:r>
-        <w:rPr>
-          <w:b/>
-          <w:bCs/>
-        </w:rPr>
-        <w:t xml:space="preserve">Visualize results</w:t>
+        <w:t xml:space="preserve">Aggregate Data</w:t>
       </w:r>
     </w:p>
     <w:p>
@@ -10340,7 +10795,7 @@
         </w:numPr>
       </w:pPr>
       <w:r>
-        <w:t xml:space="preserve">Create a</w:t>
+        <w:t xml:space="preserve">Count the occurrences of each</w:t>
       </w:r>
       <w:r>
         <w:t xml:space="preserve"> </w:t>
@@ -10350,75 +10805,25 @@
           <w:b/>
           <w:bCs/>
         </w:rPr>
-        <w:t xml:space="preserve">bar chart</w:t>
-      </w:r>
-      <w:r>
-        <w:t xml:space="preserve"> </w:t>
-      </w:r>
-      <w:r>
-        <w:t xml:space="preserve">where:</w:t>
-      </w:r>
-    </w:p>
-    <w:p>
-      <w:pPr>
-        <w:pStyle w:val="Compact"/>
-        <w:numPr>
-          <w:ilvl w:val="2"/>
-          <w:numId w:val="1018"/>
-        </w:numPr>
-      </w:pPr>
-      <w:r>
-        <w:rPr>
+        <w:t xml:space="preserve">job title (</w:t>
+      </w:r>
+      <w:r>
+        <w:rPr>
+          <w:rStyle w:val="VerbatimChar"/>
           <w:b/>
           <w:bCs/>
         </w:rPr>
-        <w:t xml:space="preserve">X-axis</w:t>
-      </w:r>
-      <w:r>
-        <w:t xml:space="preserve"> </w:t>
-      </w:r>
-      <w:r>
-        <w:t xml:space="preserve">=</w:t>
-      </w:r>
-      <w:r>
-        <w:t xml:space="preserve"> </w:t>
-      </w:r>
-      <w:r>
-        <w:rPr>
-          <w:rStyle w:val="VerbatimChar"/>
-        </w:rPr>
         <w:t xml:space="preserve">TITLE_NAME</w:t>
       </w:r>
-    </w:p>
-    <w:p>
-      <w:pPr>
-        <w:pStyle w:val="Compact"/>
-        <w:numPr>
-          <w:ilvl w:val="2"/>
-          <w:numId w:val="1018"/>
-        </w:numPr>
-      </w:pPr>
       <w:r>
         <w:rPr>
           <w:b/>
           <w:bCs/>
         </w:rPr>
-        <w:t xml:space="preserve">Y-axis</w:t>
-      </w:r>
-      <w:r>
-        <w:t xml:space="preserve"> </w:t>
-      </w:r>
-      <w:r>
-        <w:t xml:space="preserve">=</w:t>
-      </w:r>
-      <w:r>
-        <w:t xml:space="preserve"> </w:t>
-      </w:r>
-      <w:r>
-        <w:rPr>
-          <w:rStyle w:val="VerbatimChar"/>
-        </w:rPr>
-        <w:t xml:space="preserve">Job Count</w:t>
+        <w:t xml:space="preserve">)</w:t>
+      </w:r>
+      <w:r>
+        <w:t xml:space="preserve">.</w:t>
       </w:r>
     </w:p>
     <w:p>
@@ -10430,7 +10835,20 @@
         </w:numPr>
       </w:pPr>
       <w:r>
-        <w:t xml:space="preserve">Apply custom colors and font styles.</w:t>
+        <w:t xml:space="preserve">Select the</w:t>
+      </w:r>
+      <w:r>
+        <w:t xml:space="preserve"> </w:t>
+      </w:r>
+      <w:r>
+        <w:rPr>
+          <w:b/>
+          <w:bCs/>
+        </w:rPr>
+        <w:t xml:space="preserve">top 10 most frequent titles</w:t>
+      </w:r>
+      <w:r>
+        <w:t xml:space="preserve">.</w:t>
       </w:r>
     </w:p>
     <w:p>
@@ -10438,7 +10856,125 @@
         <w:pStyle w:val="Compact"/>
         <w:numPr>
           <w:ilvl w:val="0"/>
-          <w:numId w:val="1015"/>
+          <w:numId w:val="1016"/>
+        </w:numPr>
+      </w:pPr>
+      <w:r>
+        <w:rPr>
+          <w:b/>
+          <w:bCs/>
+        </w:rPr>
+        <w:t xml:space="preserve">Visualize results</w:t>
+      </w:r>
+    </w:p>
+    <w:p>
+      <w:pPr>
+        <w:pStyle w:val="Compact"/>
+        <w:numPr>
+          <w:ilvl w:val="1"/>
+          <w:numId w:val="1018"/>
+        </w:numPr>
+      </w:pPr>
+      <w:r>
+        <w:t xml:space="preserve">Create a</w:t>
+      </w:r>
+      <w:r>
+        <w:t xml:space="preserve"> </w:t>
+      </w:r>
+      <w:r>
+        <w:rPr>
+          <w:b/>
+          <w:bCs/>
+        </w:rPr>
+        <w:t xml:space="preserve">bar chart</w:t>
+      </w:r>
+      <w:r>
+        <w:t xml:space="preserve"> </w:t>
+      </w:r>
+      <w:r>
+        <w:t xml:space="preserve">where:</w:t>
+      </w:r>
+    </w:p>
+    <w:p>
+      <w:pPr>
+        <w:pStyle w:val="Compact"/>
+        <w:numPr>
+          <w:ilvl w:val="2"/>
+          <w:numId w:val="1019"/>
+        </w:numPr>
+      </w:pPr>
+      <w:r>
+        <w:rPr>
+          <w:b/>
+          <w:bCs/>
+        </w:rPr>
+        <w:t xml:space="preserve">X-axis</w:t>
+      </w:r>
+      <w:r>
+        <w:t xml:space="preserve"> </w:t>
+      </w:r>
+      <w:r>
+        <w:t xml:space="preserve">=</w:t>
+      </w:r>
+      <w:r>
+        <w:t xml:space="preserve"> </w:t>
+      </w:r>
+      <w:r>
+        <w:rPr>
+          <w:rStyle w:val="VerbatimChar"/>
+        </w:rPr>
+        <w:t xml:space="preserve">TITLE_NAME</w:t>
+      </w:r>
+    </w:p>
+    <w:p>
+      <w:pPr>
+        <w:pStyle w:val="Compact"/>
+        <w:numPr>
+          <w:ilvl w:val="2"/>
+          <w:numId w:val="1019"/>
+        </w:numPr>
+      </w:pPr>
+      <w:r>
+        <w:rPr>
+          <w:b/>
+          <w:bCs/>
+        </w:rPr>
+        <w:t xml:space="preserve">Y-axis</w:t>
+      </w:r>
+      <w:r>
+        <w:t xml:space="preserve"> </w:t>
+      </w:r>
+      <w:r>
+        <w:t xml:space="preserve">=</w:t>
+      </w:r>
+      <w:r>
+        <w:t xml:space="preserve"> </w:t>
+      </w:r>
+      <w:r>
+        <w:rPr>
+          <w:rStyle w:val="VerbatimChar"/>
+        </w:rPr>
+        <w:t xml:space="preserve">Job Count</w:t>
+      </w:r>
+    </w:p>
+    <w:p>
+      <w:pPr>
+        <w:pStyle w:val="Compact"/>
+        <w:numPr>
+          <w:ilvl w:val="1"/>
+          <w:numId w:val="1018"/>
+        </w:numPr>
+      </w:pPr>
+      <w:r>
+        <w:t xml:space="preserve">Apply custom colors and font styles.</w:t>
+      </w:r>
+    </w:p>
+    <w:p>
+      <w:pPr>
+        <w:pStyle w:val="Compact"/>
+        <w:numPr>
+          <w:ilvl w:val="0"/>
+          <w:numId w:val="1016"/>
         </w:numPr>
       </w:pPr>
       <w:r>
@@ -11096,7 +11632,7 @@
         <w:rPr>
           <w:rStyle w:val="DecValTok"/>
         </w:rPr>
-        <w:t xml:space="preserve">32</w:t>
+        <w:t xml:space="preserve">25</w:t>
       </w:r>
       <w:r>
         <w:rPr>
@@ -11249,7 +11785,7 @@
         <w:rPr>
           <w:rStyle w:val="DecValTok"/>
         </w:rPr>
-        <w:t xml:space="preserve">28</w:t>
+        <w:t xml:space="preserve">25</w:t>
       </w:r>
       <w:r>
         <w:rPr>
@@ -11357,7 +11893,7 @@
         <w:rPr>
           <w:rStyle w:val="DecValTok"/>
         </w:rPr>
-        <w:t xml:space="preserve">16</w:t>
+        <w:t xml:space="preserve">12</w:t>
       </w:r>
       <w:r>
         <w:rPr>
@@ -11567,7 +12103,7 @@
         <w:rPr>
           <w:rStyle w:val="DecValTok"/>
         </w:rPr>
-        <w:t xml:space="preserve">28</w:t>
+        <w:t xml:space="preserve">25</w:t>
       </w:r>
       <w:r>
         <w:rPr>
@@ -11648,7 +12184,7 @@
         <w:rPr>
           <w:rStyle w:val="DecValTok"/>
         </w:rPr>
-        <w:t xml:space="preserve">16</w:t>
+        <w:t xml:space="preserve">12</w:t>
       </w:r>
       <w:r>
         <w:rPr>
@@ -11840,7 +12376,7 @@
         <w:rPr>
           <w:rStyle w:val="DecValTok"/>
         </w:rPr>
-        <w:t xml:space="preserve">18</w:t>
+        <w:t xml:space="preserve">12</w:t>
       </w:r>
       <w:r>
         <w:rPr>
@@ -11981,7 +12517,7 @@
         <w:rPr>
           <w:rStyle w:val="DecValTok"/>
         </w:rPr>
-        <w:t xml:space="preserve">16</w:t>
+        <w:t xml:space="preserve">12</w:t>
       </w:r>
       <w:r>
         <w:rPr>
@@ -12343,7 +12879,7 @@
         <w:pStyle w:val="Compact"/>
         <w:numPr>
           <w:ilvl w:val="0"/>
-          <w:numId w:val="1019"/>
+          <w:numId w:val="1020"/>
         </w:numPr>
       </w:pPr>
       <w:r>
@@ -12355,71 +12891,15 @@
         <w:pStyle w:val="Compact"/>
         <w:numPr>
           <w:ilvl w:val="0"/>
-          <w:numId w:val="1019"/>
-        </w:numPr>
-      </w:pPr>
-      <w:r>
-        <w:rPr>
-          <w:b/>
-          <w:bCs/>
-        </w:rPr>
-        <w:t xml:space="preserve">Aggregate Data</w:t>
-      </w:r>
-    </w:p>
-    <w:p>
-      <w:pPr>
-        <w:pStyle w:val="Compact"/>
-        <w:numPr>
-          <w:ilvl w:val="1"/>
           <w:numId w:val="1020"/>
         </w:numPr>
       </w:pPr>
       <w:r>
-        <w:t xml:space="preserve">Count job postings by</w:t>
-      </w:r>
-      <w:r>
-        <w:t xml:space="preserve"> </w:t>
-      </w:r>
-      <w:r>
         <w:rPr>
           <w:b/>
           <w:bCs/>
         </w:rPr>
-        <w:t xml:space="preserve">remote type (</w:t>
-      </w:r>
-      <w:r>
-        <w:rPr>
-          <w:rStyle w:val="VerbatimChar"/>
-          <w:b/>
-          <w:bCs/>
-        </w:rPr>
-        <w:t xml:space="preserve">REMOTE_TYPE_NAME</w:t>
-      </w:r>
-      <w:r>
-        <w:rPr>
-          <w:b/>
-          <w:bCs/>
-        </w:rPr>
-        <w:t xml:space="preserve">)</w:t>
-      </w:r>
-      <w:r>
-        <w:t xml:space="preserve">.</w:t>
-      </w:r>
-    </w:p>
-    <w:p>
-      <w:pPr>
-        <w:pStyle w:val="Compact"/>
-        <w:numPr>
-          <w:ilvl w:val="0"/>
-          <w:numId w:val="1019"/>
-        </w:numPr>
-      </w:pPr>
-      <w:r>
-        <w:rPr>
-          <w:b/>
-          <w:bCs/>
-        </w:rPr>
-        <w:t xml:space="preserve">Visualize results</w:t>
+        <w:t xml:space="preserve">Aggregate Data</w:t>
       </w:r>
     </w:p>
     <w:p>
@@ -12431,6 +12911,62 @@
         </w:numPr>
       </w:pPr>
       <w:r>
+        <w:t xml:space="preserve">Count job postings by</w:t>
+      </w:r>
+      <w:r>
+        <w:t xml:space="preserve"> </w:t>
+      </w:r>
+      <w:r>
+        <w:rPr>
+          <w:b/>
+          <w:bCs/>
+        </w:rPr>
+        <w:t xml:space="preserve">remote type (</w:t>
+      </w:r>
+      <w:r>
+        <w:rPr>
+          <w:rStyle w:val="VerbatimChar"/>
+          <w:b/>
+          <w:bCs/>
+        </w:rPr>
+        <w:t xml:space="preserve">REMOTE_TYPE_NAME</w:t>
+      </w:r>
+      <w:r>
+        <w:rPr>
+          <w:b/>
+          <w:bCs/>
+        </w:rPr>
+        <w:t xml:space="preserve">)</w:t>
+      </w:r>
+      <w:r>
+        <w:t xml:space="preserve">.</w:t>
+      </w:r>
+    </w:p>
+    <w:p>
+      <w:pPr>
+        <w:pStyle w:val="Compact"/>
+        <w:numPr>
+          <w:ilvl w:val="0"/>
+          <w:numId w:val="1020"/>
+        </w:numPr>
+      </w:pPr>
+      <w:r>
+        <w:rPr>
+          <w:b/>
+          <w:bCs/>
+        </w:rPr>
+        <w:t xml:space="preserve">Visualize results</w:t>
+      </w:r>
+    </w:p>
+    <w:p>
+      <w:pPr>
+        <w:pStyle w:val="Compact"/>
+        <w:numPr>
+          <w:ilvl w:val="1"/>
+          <w:numId w:val="1022"/>
+        </w:numPr>
+      </w:pPr>
+      <w:r>
         <w:t xml:space="preserve">Create a</w:t>
       </w:r>
       <w:r>
@@ -12455,7 +12991,7 @@
         <w:pStyle w:val="Compact"/>
         <w:numPr>
           <w:ilvl w:val="2"/>
-          <w:numId w:val="1022"/>
+          <w:numId w:val="1023"/>
         </w:numPr>
       </w:pPr>
       <w:r>
@@ -12486,7 +13022,7 @@
         <w:pStyle w:val="Compact"/>
         <w:numPr>
           <w:ilvl w:val="2"/>
-          <w:numId w:val="1022"/>
+          <w:numId w:val="1023"/>
         </w:numPr>
       </w:pPr>
       <w:r>
@@ -12517,7 +13053,7 @@
         <w:pStyle w:val="Compact"/>
         <w:numPr>
           <w:ilvl w:val="1"/>
-          <w:numId w:val="1021"/>
+          <w:numId w:val="1022"/>
         </w:numPr>
       </w:pPr>
       <w:r>
@@ -12529,7 +13065,7 @@
         <w:pStyle w:val="Compact"/>
         <w:numPr>
           <w:ilvl w:val="0"/>
-          <w:numId w:val="1019"/>
+          <w:numId w:val="1020"/>
         </w:numPr>
       </w:pPr>
       <w:r>
@@ -13765,7 +14301,7 @@
         <w:pStyle w:val="Compact"/>
         <w:numPr>
           <w:ilvl w:val="0"/>
-          <w:numId w:val="1023"/>
+          <w:numId w:val="1024"/>
         </w:numPr>
       </w:pPr>
       <w:r>
@@ -13777,84 +14313,15 @@
         <w:pStyle w:val="Compact"/>
         <w:numPr>
           <w:ilvl w:val="0"/>
-          <w:numId w:val="1023"/>
-        </w:numPr>
-      </w:pPr>
-      <w:r>
-        <w:rPr>
-          <w:b/>
-          <w:bCs/>
-        </w:rPr>
-        <w:t xml:space="preserve">Aggregate Data</w:t>
-      </w:r>
-    </w:p>
-    <w:p>
-      <w:pPr>
-        <w:pStyle w:val="Compact"/>
-        <w:numPr>
-          <w:ilvl w:val="1"/>
           <w:numId w:val="1024"/>
         </w:numPr>
       </w:pPr>
       <w:r>
-        <w:t xml:space="preserve">Extract</w:t>
-      </w:r>
-      <w:r>
-        <w:t xml:space="preserve"> </w:t>
-      </w:r>
-      <w:r>
         <w:rPr>
           <w:b/>
           <w:bCs/>
         </w:rPr>
-        <w:t xml:space="preserve">skills</w:t>
-      </w:r>
-      <w:r>
-        <w:t xml:space="preserve"> </w:t>
-      </w:r>
-      <w:r>
-        <w:t xml:space="preserve">from job postings.</w:t>
-      </w:r>
-    </w:p>
-    <w:p>
-      <w:pPr>
-        <w:pStyle w:val="Compact"/>
-        <w:numPr>
-          <w:ilvl w:val="1"/>
-          <w:numId w:val="1024"/>
-        </w:numPr>
-      </w:pPr>
-      <w:r>
-        <w:t xml:space="preserve">Count occurrences of skills grouped by</w:t>
-      </w:r>
-      <w:r>
-        <w:t xml:space="preserve"> </w:t>
-      </w:r>
-      <w:r>
-        <w:rPr>
-          <w:b/>
-          <w:bCs/>
-        </w:rPr>
-        <w:t xml:space="preserve">NAICS industry codes</w:t>
-      </w:r>
-      <w:r>
-        <w:t xml:space="preserve">.</w:t>
-      </w:r>
-    </w:p>
-    <w:p>
-      <w:pPr>
-        <w:pStyle w:val="Compact"/>
-        <w:numPr>
-          <w:ilvl w:val="0"/>
-          <w:numId w:val="1023"/>
-        </w:numPr>
-      </w:pPr>
-      <w:r>
-        <w:rPr>
-          <w:b/>
-          <w:bCs/>
-        </w:rPr>
-        <w:t xml:space="preserve">Visualize results</w:t>
+        <w:t xml:space="preserve">Aggregate Data</w:t>
       </w:r>
     </w:p>
     <w:p>
@@ -13866,7 +14333,7 @@
         </w:numPr>
       </w:pPr>
       <w:r>
-        <w:t xml:space="preserve">Create a</w:t>
+        <w:t xml:space="preserve">Extract</w:t>
       </w:r>
       <w:r>
         <w:t xml:space="preserve"> </w:t>
@@ -13876,106 +14343,13 @@
           <w:b/>
           <w:bCs/>
         </w:rPr>
-        <w:t xml:space="preserve">stacked bar chart</w:t>
+        <w:t xml:space="preserve">skills</w:t>
       </w:r>
       <w:r>
         <w:t xml:space="preserve"> </w:t>
       </w:r>
       <w:r>
-        <w:t xml:space="preserve">where:</w:t>
-      </w:r>
-    </w:p>
-    <w:p>
-      <w:pPr>
-        <w:pStyle w:val="Compact"/>
-        <w:numPr>
-          <w:ilvl w:val="2"/>
-          <w:numId w:val="1026"/>
-        </w:numPr>
-      </w:pPr>
-      <w:r>
-        <w:rPr>
-          <w:b/>
-          <w:bCs/>
-        </w:rPr>
-        <w:t xml:space="preserve">X-axis</w:t>
-      </w:r>
-      <w:r>
-        <w:t xml:space="preserve"> </w:t>
-      </w:r>
-      <w:r>
-        <w:t xml:space="preserve">=</w:t>
-      </w:r>
-      <w:r>
-        <w:t xml:space="preserve"> </w:t>
-      </w:r>
-      <w:r>
-        <w:rPr>
-          <w:rStyle w:val="VerbatimChar"/>
-        </w:rPr>
-        <w:t xml:space="preserve">Industry</w:t>
-      </w:r>
-    </w:p>
-    <w:p>
-      <w:pPr>
-        <w:pStyle w:val="Compact"/>
-        <w:numPr>
-          <w:ilvl w:val="2"/>
-          <w:numId w:val="1026"/>
-        </w:numPr>
-      </w:pPr>
-      <w:r>
-        <w:rPr>
-          <w:b/>
-          <w:bCs/>
-        </w:rPr>
-        <w:t xml:space="preserve">Y-axis</w:t>
-      </w:r>
-      <w:r>
-        <w:t xml:space="preserve"> </w:t>
-      </w:r>
-      <w:r>
-        <w:t xml:space="preserve">=</w:t>
-      </w:r>
-      <w:r>
-        <w:t xml:space="preserve"> </w:t>
-      </w:r>
-      <w:r>
-        <w:rPr>
-          <w:rStyle w:val="VerbatimChar"/>
-        </w:rPr>
-        <w:t xml:space="preserve">Skill Count</w:t>
-      </w:r>
-    </w:p>
-    <w:p>
-      <w:pPr>
-        <w:pStyle w:val="Compact"/>
-        <w:numPr>
-          <w:ilvl w:val="2"/>
-          <w:numId w:val="1026"/>
-        </w:numPr>
-      </w:pPr>
-      <w:r>
-        <w:rPr>
-          <w:b/>
-          <w:bCs/>
-        </w:rPr>
-        <w:t xml:space="preserve">Color</w:t>
-      </w:r>
-      <w:r>
-        <w:t xml:space="preserve"> </w:t>
-      </w:r>
-      <w:r>
-        <w:t xml:space="preserve">=</w:t>
-      </w:r>
-      <w:r>
-        <w:t xml:space="preserve"> </w:t>
-      </w:r>
-      <w:r>
-        <w:rPr>
-          <w:rStyle w:val="VerbatimChar"/>
-        </w:rPr>
-        <w:t xml:space="preserve">Skill</w:t>
+        <w:t xml:space="preserve">from job postings.</w:t>
       </w:r>
     </w:p>
     <w:p>
@@ -13987,7 +14361,20 @@
         </w:numPr>
       </w:pPr>
       <w:r>
-        <w:t xml:space="preserve">Apply custom colors and font styles.</w:t>
+        <w:t xml:space="preserve">Count occurrences of skills grouped by</w:t>
+      </w:r>
+      <w:r>
+        <w:t xml:space="preserve"> </w:t>
+      </w:r>
+      <w:r>
+        <w:rPr>
+          <w:b/>
+          <w:bCs/>
+        </w:rPr>
+        <w:t xml:space="preserve">NAICS industry codes</w:t>
+      </w:r>
+      <w:r>
+        <w:t xml:space="preserve">.</w:t>
       </w:r>
     </w:p>
     <w:p>
@@ -13995,7 +14382,156 @@
         <w:pStyle w:val="Compact"/>
         <w:numPr>
           <w:ilvl w:val="0"/>
-          <w:numId w:val="1023"/>
+          <w:numId w:val="1024"/>
+        </w:numPr>
+      </w:pPr>
+      <w:r>
+        <w:rPr>
+          <w:b/>
+          <w:bCs/>
+        </w:rPr>
+        <w:t xml:space="preserve">Visualize results</w:t>
+      </w:r>
+    </w:p>
+    <w:p>
+      <w:pPr>
+        <w:pStyle w:val="Compact"/>
+        <w:numPr>
+          <w:ilvl w:val="1"/>
+          <w:numId w:val="1026"/>
+        </w:numPr>
+      </w:pPr>
+      <w:r>
+        <w:t xml:space="preserve">Create a</w:t>
+      </w:r>
+      <w:r>
+        <w:t xml:space="preserve"> </w:t>
+      </w:r>
+      <w:r>
+        <w:rPr>
+          <w:b/>
+          <w:bCs/>
+        </w:rPr>
+        <w:t xml:space="preserve">stacked bar chart</w:t>
+      </w:r>
+      <w:r>
+        <w:t xml:space="preserve"> </w:t>
+      </w:r>
+      <w:r>
+        <w:t xml:space="preserve">where:</w:t>
+      </w:r>
+    </w:p>
+    <w:p>
+      <w:pPr>
+        <w:pStyle w:val="Compact"/>
+        <w:numPr>
+          <w:ilvl w:val="2"/>
+          <w:numId w:val="1027"/>
+        </w:numPr>
+      </w:pPr>
+      <w:r>
+        <w:rPr>
+          <w:b/>
+          <w:bCs/>
+        </w:rPr>
+        <w:t xml:space="preserve">X-axis</w:t>
+      </w:r>
+      <w:r>
+        <w:t xml:space="preserve"> </w:t>
+      </w:r>
+      <w:r>
+        <w:t xml:space="preserve">=</w:t>
+      </w:r>
+      <w:r>
+        <w:t xml:space="preserve"> </w:t>
+      </w:r>
+      <w:r>
+        <w:rPr>
+          <w:rStyle w:val="VerbatimChar"/>
+        </w:rPr>
+        <w:t xml:space="preserve">Industry</w:t>
+      </w:r>
+    </w:p>
+    <w:p>
+      <w:pPr>
+        <w:pStyle w:val="Compact"/>
+        <w:numPr>
+          <w:ilvl w:val="2"/>
+          <w:numId w:val="1027"/>
+        </w:numPr>
+      </w:pPr>
+      <w:r>
+        <w:rPr>
+          <w:b/>
+          <w:bCs/>
+        </w:rPr>
+        <w:t xml:space="preserve">Y-axis</w:t>
+      </w:r>
+      <w:r>
+        <w:t xml:space="preserve"> </w:t>
+      </w:r>
+      <w:r>
+        <w:t xml:space="preserve">=</w:t>
+      </w:r>
+      <w:r>
+        <w:t xml:space="preserve"> </w:t>
+      </w:r>
+      <w:r>
+        <w:rPr>
+          <w:rStyle w:val="VerbatimChar"/>
+        </w:rPr>
+        <w:t xml:space="preserve">Skill Count</w:t>
+      </w:r>
+    </w:p>
+    <w:p>
+      <w:pPr>
+        <w:pStyle w:val="Compact"/>
+        <w:numPr>
+          <w:ilvl w:val="2"/>
+          <w:numId w:val="1027"/>
+        </w:numPr>
+      </w:pPr>
+      <w:r>
+        <w:rPr>
+          <w:b/>
+          <w:bCs/>
+        </w:rPr>
+        <w:t xml:space="preserve">Color</w:t>
+      </w:r>
+      <w:r>
+        <w:t xml:space="preserve"> </w:t>
+      </w:r>
+      <w:r>
+        <w:t xml:space="preserve">=</w:t>
+      </w:r>
+      <w:r>
+        <w:t xml:space="preserve"> </w:t>
+      </w:r>
+      <w:r>
+        <w:rPr>
+          <w:rStyle w:val="VerbatimChar"/>
+        </w:rPr>
+        <w:t xml:space="preserve">Skill</w:t>
+      </w:r>
+    </w:p>
+    <w:p>
+      <w:pPr>
+        <w:pStyle w:val="Compact"/>
+        <w:numPr>
+          <w:ilvl w:val="1"/>
+          <w:numId w:val="1026"/>
+        </w:numPr>
+      </w:pPr>
+      <w:r>
+        <w:t xml:space="preserve">Apply custom colors and font styles.</w:t>
+      </w:r>
+    </w:p>
+    <w:p>
+      <w:pPr>
+        <w:pStyle w:val="Compact"/>
+        <w:numPr>
+          <w:ilvl w:val="0"/>
+          <w:numId w:val="1024"/>
         </w:numPr>
       </w:pPr>
       <w:r>
@@ -16810,7 +17346,7 @@
       <w:pPr>
         <w:numPr>
           <w:ilvl w:val="0"/>
-          <w:numId w:val="1027"/>
+          <w:numId w:val="1028"/>
         </w:numPr>
       </w:pPr>
       <w:r>
@@ -16841,7 +17377,7 @@
       <w:pPr>
         <w:numPr>
           <w:ilvl w:val="0"/>
-          <w:numId w:val="1027"/>
+          <w:numId w:val="1028"/>
         </w:numPr>
       </w:pPr>
       <w:r>
@@ -16872,7 +17408,7 @@
       <w:pPr>
         <w:numPr>
           <w:ilvl w:val="0"/>
-          <w:numId w:val="1027"/>
+          <w:numId w:val="1028"/>
         </w:numPr>
       </w:pPr>
       <w:r>
@@ -16914,7 +17450,7 @@
         <w:pStyle w:val="Compact"/>
         <w:numPr>
           <w:ilvl w:val="0"/>
-          <w:numId w:val="1028"/>
+          <w:numId w:val="1029"/>
         </w:numPr>
       </w:pPr>
       <w:r>
@@ -16926,72 +17462,15 @@
         <w:pStyle w:val="Compact"/>
         <w:numPr>
           <w:ilvl w:val="0"/>
-          <w:numId w:val="1028"/>
-        </w:numPr>
-      </w:pPr>
-      <w:r>
-        <w:rPr>
-          <w:b/>
-          <w:bCs/>
-        </w:rPr>
-        <w:t xml:space="preserve">Aggregate Data</w:t>
-      </w:r>
-    </w:p>
-    <w:p>
-      <w:pPr>
-        <w:pStyle w:val="Compact"/>
-        <w:numPr>
-          <w:ilvl w:val="1"/>
           <w:numId w:val="1029"/>
         </w:numPr>
       </w:pPr>
       <w:r>
-        <w:t xml:space="preserve">Compute</w:t>
-      </w:r>
-      <w:r>
-        <w:t xml:space="preserve"> </w:t>
-      </w:r>
-      <w:r>
         <w:rPr>
           <w:b/>
           <w:bCs/>
         </w:rPr>
-        <w:t xml:space="preserve">median salary</w:t>
-      </w:r>
-      <w:r>
-        <w:t xml:space="preserve"> </w:t>
-      </w:r>
-      <w:r>
-        <w:t xml:space="preserve">for each occupation in the</w:t>
-      </w:r>
-      <w:r>
-        <w:t xml:space="preserve"> </w:t>
-      </w:r>
-      <w:r>
-        <w:rPr>
-          <w:b/>
-          <w:bCs/>
-        </w:rPr>
-        <w:t xml:space="preserve">ONET taxonomy</w:t>
-      </w:r>
-      <w:r>
-        <w:t xml:space="preserve">.</w:t>
-      </w:r>
-    </w:p>
-    <w:p>
-      <w:pPr>
-        <w:pStyle w:val="Compact"/>
-        <w:numPr>
-          <w:ilvl w:val="0"/>
-          <w:numId w:val="1028"/>
-        </w:numPr>
-      </w:pPr>
-      <w:r>
-        <w:rPr>
-          <w:b/>
-          <w:bCs/>
-        </w:rPr>
-        <w:t xml:space="preserve">Visualize results</w:t>
+        <w:t xml:space="preserve">Aggregate Data</w:t>
       </w:r>
     </w:p>
     <w:p>
@@ -17003,6 +17482,63 @@
         </w:numPr>
       </w:pPr>
       <w:r>
+        <w:t xml:space="preserve">Compute</w:t>
+      </w:r>
+      <w:r>
+        <w:t xml:space="preserve"> </w:t>
+      </w:r>
+      <w:r>
+        <w:rPr>
+          <w:b/>
+          <w:bCs/>
+        </w:rPr>
+        <w:t xml:space="preserve">median salary</w:t>
+      </w:r>
+      <w:r>
+        <w:t xml:space="preserve"> </w:t>
+      </w:r>
+      <w:r>
+        <w:t xml:space="preserve">for each occupation in the</w:t>
+      </w:r>
+      <w:r>
+        <w:t xml:space="preserve"> </w:t>
+      </w:r>
+      <w:r>
+        <w:rPr>
+          <w:b/>
+          <w:bCs/>
+        </w:rPr>
+        <w:t xml:space="preserve">ONET taxonomy</w:t>
+      </w:r>
+      <w:r>
+        <w:t xml:space="preserve">.</w:t>
+      </w:r>
+    </w:p>
+    <w:p>
+      <w:pPr>
+        <w:pStyle w:val="Compact"/>
+        <w:numPr>
+          <w:ilvl w:val="0"/>
+          <w:numId w:val="1029"/>
+        </w:numPr>
+      </w:pPr>
+      <w:r>
+        <w:rPr>
+          <w:b/>
+          <w:bCs/>
+        </w:rPr>
+        <w:t xml:space="preserve">Visualize results</w:t>
+      </w:r>
+    </w:p>
+    <w:p>
+      <w:pPr>
+        <w:pStyle w:val="Compact"/>
+        <w:numPr>
+          <w:ilvl w:val="1"/>
+          <w:numId w:val="1031"/>
+        </w:numPr>
+      </w:pPr>
+      <w:r>
         <w:t xml:space="preserve">Create a</w:t>
       </w:r>
       <w:r>
@@ -17027,7 +17563,7 @@
         <w:pStyle w:val="Compact"/>
         <w:numPr>
           <w:ilvl w:val="2"/>
-          <w:numId w:val="1031"/>
+          <w:numId w:val="1032"/>
         </w:numPr>
       </w:pPr>
       <w:r>
@@ -17058,7 +17594,7 @@
         <w:pStyle w:val="Compact"/>
         <w:numPr>
           <w:ilvl w:val="2"/>
-          <w:numId w:val="1031"/>
+          <w:numId w:val="1032"/>
         </w:numPr>
       </w:pPr>
       <w:r>
@@ -17089,7 +17625,7 @@
         <w:pStyle w:val="Compact"/>
         <w:numPr>
           <w:ilvl w:val="2"/>
-          <w:numId w:val="1031"/>
+          <w:numId w:val="1032"/>
         </w:numPr>
       </w:pPr>
       <w:r>
@@ -17111,7 +17647,7 @@
         <w:pStyle w:val="Compact"/>
         <w:numPr>
           <w:ilvl w:val="1"/>
-          <w:numId w:val="1030"/>
+          <w:numId w:val="1031"/>
         </w:numPr>
       </w:pPr>
       <w:r>
@@ -17123,7 +17659,7 @@
         <w:pStyle w:val="Compact"/>
         <w:numPr>
           <w:ilvl w:val="0"/>
-          <w:numId w:val="1028"/>
+          <w:numId w:val="1029"/>
         </w:numPr>
       </w:pPr>
       <w:r>
@@ -18552,7 +19088,7 @@
       <w:pPr>
         <w:numPr>
           <w:ilvl w:val="0"/>
-          <w:numId w:val="1032"/>
+          <w:numId w:val="1033"/>
         </w:numPr>
       </w:pPr>
       <w:r>
@@ -18583,7 +19119,7 @@
       <w:pPr>
         <w:numPr>
           <w:ilvl w:val="0"/>
-          <w:numId w:val="1032"/>
+          <w:numId w:val="1033"/>
         </w:numPr>
       </w:pPr>
       <w:r>
@@ -18614,7 +19150,7 @@
       <w:pPr>
         <w:numPr>
           <w:ilvl w:val="0"/>
-          <w:numId w:val="1032"/>
+          <w:numId w:val="1033"/>
         </w:numPr>
       </w:pPr>
       <w:r>
@@ -18640,7 +19176,7 @@
         <w:pStyle w:val="Compact"/>
         <w:numPr>
           <w:ilvl w:val="0"/>
-          <w:numId w:val="1033"/>
+          <w:numId w:val="1034"/>
         </w:numPr>
       </w:pPr>
       <w:r>
@@ -18652,56 +19188,15 @@
         <w:pStyle w:val="Compact"/>
         <w:numPr>
           <w:ilvl w:val="0"/>
-          <w:numId w:val="1033"/>
-        </w:numPr>
-      </w:pPr>
-      <w:r>
-        <w:rPr>
-          <w:b/>
-          <w:bCs/>
-        </w:rPr>
-        <w:t xml:space="preserve">Aggregate Data</w:t>
-      </w:r>
-    </w:p>
-    <w:p>
-      <w:pPr>
-        <w:pStyle w:val="Compact"/>
-        <w:numPr>
-          <w:ilvl w:val="1"/>
           <w:numId w:val="1034"/>
         </w:numPr>
       </w:pPr>
       <w:r>
-        <w:t xml:space="preserve">Identify career transitions between</w:t>
-      </w:r>
-      <w:r>
-        <w:t xml:space="preserve"> </w:t>
-      </w:r>
-      <w:r>
         <w:rPr>
           <w:b/>
           <w:bCs/>
         </w:rPr>
-        <w:t xml:space="preserve">SOC job classifications</w:t>
-      </w:r>
-      <w:r>
-        <w:t xml:space="preserve">.</w:t>
-      </w:r>
-    </w:p>
-    <w:p>
-      <w:pPr>
-        <w:pStyle w:val="Compact"/>
-        <w:numPr>
-          <w:ilvl w:val="0"/>
-          <w:numId w:val="1033"/>
-        </w:numPr>
-      </w:pPr>
-      <w:r>
-        <w:rPr>
-          <w:b/>
-          <w:bCs/>
-        </w:rPr>
-        <w:t xml:space="preserve">Visualize results</w:t>
+        <w:t xml:space="preserve">Aggregate Data</w:t>
       </w:r>
     </w:p>
     <w:p>
@@ -18713,6 +19208,47 @@
         </w:numPr>
       </w:pPr>
       <w:r>
+        <w:t xml:space="preserve">Identify career transitions between</w:t>
+      </w:r>
+      <w:r>
+        <w:t xml:space="preserve"> </w:t>
+      </w:r>
+      <w:r>
+        <w:rPr>
+          <w:b/>
+          <w:bCs/>
+        </w:rPr>
+        <w:t xml:space="preserve">SOC job classifications</w:t>
+      </w:r>
+      <w:r>
+        <w:t xml:space="preserve">.</w:t>
+      </w:r>
+    </w:p>
+    <w:p>
+      <w:pPr>
+        <w:pStyle w:val="Compact"/>
+        <w:numPr>
+          <w:ilvl w:val="0"/>
+          <w:numId w:val="1034"/>
+        </w:numPr>
+      </w:pPr>
+      <w:r>
+        <w:rPr>
+          <w:b/>
+          <w:bCs/>
+        </w:rPr>
+        <w:t xml:space="preserve">Visualize results</w:t>
+      </w:r>
+    </w:p>
+    <w:p>
+      <w:pPr>
+        <w:pStyle w:val="Compact"/>
+        <w:numPr>
+          <w:ilvl w:val="1"/>
+          <w:numId w:val="1036"/>
+        </w:numPr>
+      </w:pPr>
+      <w:r>
         <w:t xml:space="preserve">Create a</w:t>
       </w:r>
       <w:r>
@@ -18737,7 +19273,7 @@
         <w:pStyle w:val="Compact"/>
         <w:numPr>
           <w:ilvl w:val="2"/>
-          <w:numId w:val="1036"/>
+          <w:numId w:val="1037"/>
         </w:numPr>
       </w:pPr>
       <w:r>
@@ -18768,7 +19304,7 @@
         <w:pStyle w:val="Compact"/>
         <w:numPr>
           <w:ilvl w:val="2"/>
-          <w:numId w:val="1036"/>
+          <w:numId w:val="1037"/>
         </w:numPr>
       </w:pPr>
       <w:r>
@@ -18799,7 +19335,7 @@
         <w:pStyle w:val="Compact"/>
         <w:numPr>
           <w:ilvl w:val="2"/>
-          <w:numId w:val="1036"/>
+          <w:numId w:val="1037"/>
         </w:numPr>
       </w:pPr>
       <w:r>
@@ -18821,7 +19357,7 @@
         <w:pStyle w:val="Compact"/>
         <w:numPr>
           <w:ilvl w:val="1"/>
-          <w:numId w:val="1035"/>
+          <w:numId w:val="1036"/>
         </w:numPr>
       </w:pPr>
       <w:r>
@@ -18833,7 +19369,7 @@
         <w:pStyle w:val="Compact"/>
         <w:numPr>
           <w:ilvl w:val="0"/>
-          <w:numId w:val="1033"/>
+          <w:numId w:val="1034"/>
         </w:numPr>
       </w:pPr>
       <w:r>
@@ -19449,7 +19985,7 @@
         <w:rPr>
           <w:rStyle w:val="StringTok"/>
         </w:rPr>
-        <w:t xml:space="preserve">"blue"</w:t>
+        <w:t xml:space="preserve">"skyblue"</w:t>
       </w:r>
       <w:r>
         <w:br/>
@@ -19905,7 +20441,7 @@
       <w:pPr>
         <w:numPr>
           <w:ilvl w:val="0"/>
-          <w:numId w:val="1037"/>
+          <w:numId w:val="1038"/>
         </w:numPr>
       </w:pPr>
       <w:r>
@@ -19920,7 +20456,7 @@
       <w:pPr>
         <w:numPr>
           <w:ilvl w:val="0"/>
-          <w:numId w:val="1037"/>
+          <w:numId w:val="1038"/>
         </w:numPr>
       </w:pPr>
       <w:r>
@@ -20253,6 +20789,9 @@
     <w:abstractNumId w:val="991"/>
   </w:num>
   <w:num w:numId="1037">
+    <w:abstractNumId w:val="991"/>
+  </w:num>
+  <w:num w:numId="1038">
     <w:abstractNumId w:val="991"/>
   </w:num>
 </w:numbering>

</xml_diff>